<commit_message>
Maj journal de dev et commentaires +++
commentaires de tous les fichiers sauf les quaternions et le rigidbody
</commit_message>
<xml_diff>
--- a/JOURNAL_DEVELOPPEMENT.docx
+++ b/JOURNAL_DEVELOPPEMENT.docx
@@ -9,7 +9,7 @@
     </w:p>
     <w:p>
       <w:pPr>
-        <w:pStyle w:val="Heading1"/>
+        <w:pStyle w:val="Titre1"/>
         <w:jc w:val="center"/>
       </w:pPr>
       <w:r>
@@ -18,7 +18,7 @@
     </w:p>
     <w:p>
       <w:pPr>
-        <w:pStyle w:val="Subtitle"/>
+        <w:pStyle w:val="Sous-titre"/>
         <w:jc w:val="center"/>
       </w:pPr>
       <w:r>
@@ -27,7 +27,7 @@
     </w:p>
     <w:p>
       <w:pPr>
-        <w:pStyle w:val="Heading2"/>
+        <w:pStyle w:val="Titre2"/>
       </w:pPr>
       <w:r>
         <w:t xml:space="preserve">LES </w:t>
@@ -58,23 +58,7 @@
         <w:t>Outils de développement :</w:t>
       </w:r>
       <w:r>
-        <w:t xml:space="preserve"> Visual Studio, OpenGL (avec librairies </w:t>
-      </w:r>
-      <w:proofErr w:type="spellStart"/>
-      <w:r>
-        <w:t>Glew</w:t>
-      </w:r>
-      <w:proofErr w:type="spellEnd"/>
-      <w:r>
-        <w:t xml:space="preserve"> et </w:t>
-      </w:r>
-      <w:proofErr w:type="spellStart"/>
-      <w:r>
-        <w:t>Freeglut</w:t>
-      </w:r>
-      <w:proofErr w:type="spellEnd"/>
-      <w:r>
-        <w:t xml:space="preserve">) </w:t>
+        <w:t xml:space="preserve"> Visual Studio, OpenGL (avec librairies Glew et Freeglut) </w:t>
       </w:r>
     </w:p>
     <w:p>
@@ -104,13 +88,8 @@
         <w:t>OpenGL car Martin et Clémence l’avaient déjà utilisée l’année précédente dans d’autres projets</w:t>
       </w:r>
       <w:r>
-        <w:t xml:space="preserve"> sous </w:t>
-      </w:r>
-      <w:proofErr w:type="spellStart"/>
-      <w:r>
-        <w:t>QtCreator</w:t>
-      </w:r>
-      <w:proofErr w:type="spellEnd"/>
+        <w:t xml:space="preserve"> sous QtCreator</w:t>
+      </w:r>
       <w:r>
         <w:t>.</w:t>
       </w:r>
@@ -122,7 +101,6 @@
       <w:r>
         <w:t xml:space="preserve">Nous avons toutefois dû adapter son utilisation à Visual Studio, via les bibliothèques </w:t>
       </w:r>
-      <w:proofErr w:type="spellStart"/>
       <w:r>
         <w:rPr>
           <w:i/>
@@ -130,12 +108,9 @@
         </w:rPr>
         <w:t>glew</w:t>
       </w:r>
-      <w:proofErr w:type="spellEnd"/>
       <w:r>
         <w:t xml:space="preserve"> et </w:t>
       </w:r>
-      <w:proofErr w:type="spellStart"/>
-      <w:proofErr w:type="gramStart"/>
       <w:r>
         <w:rPr>
           <w:i/>
@@ -147,20 +122,7 @@
         <w:t>.</w:t>
       </w:r>
       <w:r>
-        <w:t>En</w:t>
-      </w:r>
-      <w:proofErr w:type="spellEnd"/>
-      <w:proofErr w:type="gramEnd"/>
-      <w:r>
-        <w:t xml:space="preserve"> effet, </w:t>
-      </w:r>
-      <w:proofErr w:type="spellStart"/>
-      <w:r>
-        <w:t>QtCreator</w:t>
-      </w:r>
-      <w:proofErr w:type="spellEnd"/>
-      <w:r>
-        <w:t xml:space="preserve"> encapsulait OpenGL de telle manière que son utilisation ne requérait rien de plus que l’IDE de développement.</w:t>
+        <w:t>En effet, QtCreator encapsulait OpenGL de telle manière que son utilisation ne requérait rien de plus que l’IDE de développement.</w:t>
       </w:r>
     </w:p>
     <w:p>
@@ -185,20 +147,44 @@
         <w:tab/>
       </w:r>
       <w:r>
-        <w:t xml:space="preserve">On a représenté les </w:t>
-      </w:r>
-      <w:proofErr w:type="spellStart"/>
-      <w:r>
-        <w:t>blops</w:t>
-      </w:r>
-      <w:proofErr w:type="spellEnd"/>
-      <w:r>
-        <w:t xml:space="preserve"> par un ensemble de particules liées entre elles. On a ajouté une piscine et un mur afin d’effectuer quelques tests. Mis à part ces choix au niveau de la méthode pour tester la physique du jeu, la partie logicielle est la même.</w:t>
-      </w:r>
-    </w:p>
-    <w:p>
-      <w:pPr>
-        <w:pStyle w:val="Heading2"/>
+        <w:t>On a représenté les blops par un ensemble de particules liées entre elles. On a ajouté une piscine et un mur afin d’effectuer quelques tests. Mis à part ces choix au niveau de la méthode pour tester la physique du jeu, la partie logicielle est la même.</w:t>
+      </w:r>
+    </w:p>
+    <w:p>
+      <w:pPr>
+        <w:jc w:val="both"/>
+        <w:rPr>
+          <w:u w:val="single"/>
+        </w:rPr>
+      </w:pPr>
+      <w:r>
+        <w:rPr>
+          <w:u w:val="single"/>
+        </w:rPr>
+        <w:t>Etape 3.</w:t>
+      </w:r>
+    </w:p>
+    <w:p>
+      <w:pPr>
+        <w:jc w:val="both"/>
+      </w:pPr>
+      <w:r>
+        <w:tab/>
+        <w:t>Malgré l’impossibilité de construire un cMake compatible avec la librairie freeglut, nous avons décidé de continuer à utiliser celle-ci car nous ne voulons pas perdre du temps à chercher une autre librairie graphique 3D, que nous devrons apprendre à maitriser de 0.</w:t>
+      </w:r>
+    </w:p>
+    <w:p>
+      <w:pPr>
+        <w:jc w:val="both"/>
+      </w:pPr>
+      <w:r>
+        <w:tab/>
+        <w:t>Pour le code, nous avons beaucoup repris le code précédent, en ajoutent les nouvelles classes nécessaires, supprimant celles inutiles et en adaptant au fur et à mesure celles réutilisables, en prenant soin de tout commenter.</w:t>
+      </w:r>
+    </w:p>
+    <w:p>
+      <w:pPr>
+        <w:pStyle w:val="Titre2"/>
       </w:pPr>
       <w:r>
         <w:t>LES DIFFICULT</w:t>
@@ -230,7 +216,7 @@
     </w:p>
     <w:p>
       <w:pPr>
-        <w:pStyle w:val="ListParagraph"/>
+        <w:pStyle w:val="Paragraphedeliste"/>
         <w:numPr>
           <w:ilvl w:val="0"/>
           <w:numId w:val="1"/>
@@ -242,7 +228,7 @@
     </w:p>
     <w:p>
       <w:pPr>
-        <w:pStyle w:val="ListParagraph"/>
+        <w:pStyle w:val="Paragraphedeliste"/>
         <w:numPr>
           <w:ilvl w:val="0"/>
           <w:numId w:val="1"/>
@@ -252,7 +238,6 @@
       <w:r>
         <w:t xml:space="preserve">Comme </w:t>
       </w:r>
-      <w:proofErr w:type="spellStart"/>
       <w:r>
         <w:rPr>
           <w:i/>
@@ -260,22 +245,13 @@
         </w:rPr>
         <w:t>freeglut</w:t>
       </w:r>
-      <w:proofErr w:type="spellEnd"/>
-      <w:r>
-        <w:t xml:space="preserve"> ne supporte pas bien l’encapsulation de ses fonctions de callback (la librairie étant en C, elle émet des erreurs si on appel des fonctions appartenant à des instances d’objets), nous avons dû mettre en place un </w:t>
-      </w:r>
-      <w:proofErr w:type="spellStart"/>
-      <w:r>
-        <w:t>hotfix</w:t>
-      </w:r>
-      <w:proofErr w:type="spellEnd"/>
-      <w:r>
-        <w:t xml:space="preserve"> avec une instance statique de la classe gérant l’affichage graphique. Ce n’est pas une solution élégante mais nous avons préféré ne pas perdre trop de temps sur l’affichage, car ce n’est pas l’objectif premier de notre travail.</w:t>
-      </w:r>
-    </w:p>
-    <w:p>
-      <w:pPr>
-        <w:pStyle w:val="ListParagraph"/>
+      <w:r>
+        <w:t xml:space="preserve"> ne supporte pas bien l’encapsulation de ses fonctions de callback (la librairie étant en C, elle émet des erreurs si on appel des fonctions appartenant à des instances d’objets), nous avons dû mettre en place un hotfix avec une instance statique de la classe gérant l’affichage graphique. Ce n’est pas une solution élégante mais nous avons préféré ne pas perdre trop de temps sur l’affichage, car ce n’est pas l’objectif premier de notre travail.</w:t>
+      </w:r>
+    </w:p>
+    <w:p>
+      <w:pPr>
+        <w:pStyle w:val="Paragraphedeliste"/>
         <w:numPr>
           <w:ilvl w:val="0"/>
           <w:numId w:val="1"/>
@@ -290,13 +266,14 @@
     </w:p>
     <w:p>
       <w:pPr>
-        <w:pStyle w:val="ListParagraph"/>
+        <w:pStyle w:val="Paragraphedeliste"/>
         <w:numPr>
           <w:ilvl w:val="0"/>
           <w:numId w:val="1"/>
         </w:numPr>
       </w:pPr>
       <w:r>
+        <w:lastRenderedPageBreak/>
         <w:t>Nous avons également rencontré des certains problèmes liés aux pointeurs,</w:t>
       </w:r>
       <w:r>
@@ -334,33 +311,23 @@
       </w:r>
       <w:r>
         <w:t xml:space="preserve"> car nous avons préféré se concentrer sur les contacts.</w:t>
-      </w:r>
-    </w:p>
-    <w:p>
-      <w:pPr>
-        <w:ind w:firstLine="708"/>
-      </w:pPr>
-    </w:p>
-    <w:p>
-      <w:pPr>
-        <w:ind w:firstLine="708"/>
-      </w:pPr>
-      <w:r>
-        <w:t>En ce qui concerne ces derniers, nous avons rencontré des difficultés au niveau de la répartition des effets : l’interpénétration a plus d’impact sur la résolution des contacts que les impulsions.</w:t>
-      </w:r>
-      <w:r>
-        <w:t xml:space="preserve"> Nous n’avons pas implémenté le fait qu’une vitesse trop faible soit ignorée mais </w:t>
-      </w:r>
-      <w:proofErr w:type="gramStart"/>
-      <w:r>
-        <w:t>au final</w:t>
-      </w:r>
-      <w:proofErr w:type="gramEnd"/>
-      <w:r>
-        <w:t xml:space="preserve"> </w:t>
       </w:r>
       <w:bookmarkStart w:id="0" w:name="_GoBack"/>
       <w:bookmarkEnd w:id="0"/>
+    </w:p>
+    <w:p>
+      <w:pPr>
+        <w:ind w:firstLine="708"/>
+      </w:pPr>
+      <w:r>
+        <w:t>En ce qui concerne ces derniers, nous avons rencontré des difficultés au niveau de la répartition des effets : l’interpénétration a plus d’impact sur la résolution des contacts que les impulsions.</w:t>
+      </w:r>
+      <w:r>
+        <w:t xml:space="preserve"> Nous n’avons pas implémenté le fait qu’une vitesse trop faible soit ignorée mais au final</w:t>
+      </w:r>
+      <w:r>
+        <w:t xml:space="preserve"> </w:t>
+      </w:r>
       <w:r>
         <w:t>nous n’avons pas</w:t>
       </w:r>
@@ -378,7 +345,7 @@
     </w:p>
     <w:p>
       <w:pPr>
-        <w:pStyle w:val="Heading2"/>
+        <w:pStyle w:val="Titre2"/>
       </w:pPr>
       <w:r>
         <w:t>CHOIX D’IMPLEMENTATION</w:t>
@@ -423,7 +390,6 @@
       <w:r>
         <w:t xml:space="preserve">ssède une liste d’objets </w:t>
       </w:r>
-      <w:proofErr w:type="spellStart"/>
       <w:r>
         <w:rPr>
           <w:b/>
@@ -436,7 +402,6 @@
         </w:rPr>
         <w:t>le</w:t>
       </w:r>
-      <w:proofErr w:type="spellEnd"/>
       <w:r>
         <w:t xml:space="preserve"> qui contient les données </w:t>
       </w:r>
@@ -537,28 +502,8 @@
         <w:jc w:val="both"/>
       </w:pPr>
       <w:r>
-        <w:t xml:space="preserve">Rect3D et </w:t>
-      </w:r>
-      <w:proofErr w:type="spellStart"/>
-      <w:r>
-        <w:t>Sphere</w:t>
-      </w:r>
-      <w:proofErr w:type="spellEnd"/>
-      <w:r>
-        <w:t xml:space="preserve"> sont des classes filles de Shape implémentant une fonction </w:t>
-      </w:r>
-      <w:proofErr w:type="spellStart"/>
-      <w:proofErr w:type="gramStart"/>
-      <w:r>
-        <w:t>Draw</w:t>
-      </w:r>
-      <w:proofErr w:type="spellEnd"/>
-      <w:r>
-        <w:t>(</w:t>
-      </w:r>
-      <w:proofErr w:type="gramEnd"/>
-      <w:r>
-        <w:t xml:space="preserve">) qui trace via OpenGL leur forme à la position de la particule. </w:t>
+        <w:lastRenderedPageBreak/>
+        <w:t xml:space="preserve">Rect3D et Sphere sont des classes filles de Shape implémentant une fonction Draw() qui trace via OpenGL leur forme à la position de la particule. </w:t>
       </w:r>
     </w:p>
     <w:p>
@@ -619,14 +564,12 @@
       <w:r>
         <w:t xml:space="preserve">Pour les forces, nos choix sont assez similaires au cours. Cependant, pour les contacts nous avons choisi de reproduire la structure du registre de force avec un </w:t>
       </w:r>
-      <w:proofErr w:type="spellStart"/>
       <w:r>
         <w:rPr>
           <w:b/>
         </w:rPr>
         <w:t>ContactResolver</w:t>
       </w:r>
-      <w:proofErr w:type="spellEnd"/>
       <w:r>
         <w:rPr>
           <w:b/>
@@ -636,14 +579,12 @@
       <w:r>
         <w:t xml:space="preserve">qui contient une liste de </w:t>
       </w:r>
-      <w:proofErr w:type="spellStart"/>
       <w:r>
         <w:rPr>
           <w:b/>
         </w:rPr>
         <w:t>ParticleContact</w:t>
       </w:r>
-      <w:proofErr w:type="spellEnd"/>
       <w:r>
         <w:t xml:space="preserve"> et qui va la parcourir pour résoudre l’ensemble des contacts.</w:t>
       </w:r>
@@ -704,7 +645,7 @@
     <w:sdtContent>
       <w:p>
         <w:pPr>
-          <w:pStyle w:val="Footer"/>
+          <w:pStyle w:val="Pieddepage"/>
           <w:jc w:val="center"/>
         </w:pPr>
         <w:r>
@@ -730,7 +671,7 @@
   </w:sdt>
   <w:p>
     <w:pPr>
-      <w:pStyle w:val="Footer"/>
+      <w:pStyle w:val="Pieddepage"/>
     </w:pPr>
   </w:p>
 </w:ftr>
@@ -765,7 +706,7 @@
 <w:hdr xmlns:wpc="http://schemas.microsoft.com/office/word/2010/wordprocessingCanvas" xmlns:cx="http://schemas.microsoft.com/office/drawing/2014/chartex" xmlns:cx1="http://schemas.microsoft.com/office/drawing/2015/9/8/chartex" xmlns:cx2="http://schemas.microsoft.com/office/drawing/2015/10/21/chartex" xmlns:cx3="http://schemas.microsoft.com/office/drawing/2016/5/9/chartex" xmlns:cx4="http://schemas.microsoft.com/office/drawing/2016/5/10/chartex" xmlns:cx5="http://schemas.microsoft.com/office/drawing/2016/5/11/chartex" xmlns:cx6="http://schemas.microsoft.com/office/drawing/2016/5/12/chartex" xmlns:cx7="http://schemas.microsoft.com/office/drawing/2016/5/13/chartex" xmlns:cx8="http://schemas.microsoft.com/office/drawing/2016/5/14/chartex" xmlns:mc="http://schemas.openxmlformats.org/markup-compatibility/2006" xmlns:aink="http://schemas.microsoft.com/office/drawing/2016/ink" xmlns:am3d="http://schemas.microsoft.com/office/drawing/2017/model3d" xmlns:o="urn:schemas-microsoft-com:office:office" xmlns:r="http://schemas.openxmlformats.org/officeDocument/2006/relationships" xmlns:m="http://schemas.openxmlformats.org/officeDocument/2006/math" xmlns:v="urn:schemas-microsoft-com:vml" xmlns:wp14="http://schemas.microsoft.com/office/word/2010/wordprocessingDrawing" xmlns:wp="http://schemas.openxmlformats.org/drawingml/2006/wordprocessingDrawing" xmlns:w10="urn:schemas-microsoft-com:office:word" xmlns:w="http://schemas.openxmlformats.org/wordprocessingml/2006/main" xmlns:w14="http://schemas.microsoft.com/office/word/2010/wordml" xmlns:w15="http://schemas.microsoft.com/office/word/2012/wordml" xmlns:w16cid="http://schemas.microsoft.com/office/word/2016/wordml/cid" xmlns:w16se="http://schemas.microsoft.com/office/word/2015/wordml/symex" xmlns:wpg="http://schemas.microsoft.com/office/word/2010/wordprocessingGroup" xmlns:wpi="http://schemas.microsoft.com/office/word/2010/wordprocessingInk" xmlns:wne="http://schemas.microsoft.com/office/word/2006/wordml" xmlns:wps="http://schemas.microsoft.com/office/word/2010/wordprocessingShape" mc:Ignorable="w14 w15 w16se w16cid wp14">
   <w:p>
     <w:pPr>
-      <w:pStyle w:val="Header"/>
+      <w:pStyle w:val="En-tte"/>
     </w:pPr>
     <w:r>
       <w:t>CHLEBOWSKI Quentin</w:t>
@@ -781,7 +722,7 @@
   </w:p>
   <w:p>
     <w:pPr>
-      <w:pStyle w:val="Header"/>
+      <w:pStyle w:val="En-tte"/>
     </w:pPr>
     <w:r>
       <w:t>CHAPUIS Martin</w:t>
@@ -797,7 +738,7 @@
   </w:p>
   <w:p>
     <w:pPr>
-      <w:pStyle w:val="Header"/>
+      <w:pStyle w:val="En-tte"/>
     </w:pPr>
     <w:r>
       <w:t xml:space="preserve">PETIT Clémence </w:t>
@@ -812,7 +753,7 @@
   </w:p>
   <w:p>
     <w:pPr>
-      <w:pStyle w:val="Header"/>
+      <w:pStyle w:val="En-tte"/>
     </w:pPr>
     <w:r>
       <w:t>ENSUQUE Elie</w:t>
@@ -990,7 +931,7 @@
       </w:pPr>
     </w:pPrDefault>
   </w:docDefaults>
-  <w:latentStyles w:defLockedState="0" w:defUIPriority="99" w:defSemiHidden="0" w:defUnhideWhenUsed="0" w:defQFormat="0" w:count="377">
+  <w:latentStyles w:defLockedState="0" w:defUIPriority="99" w:defSemiHidden="0" w:defUnhideWhenUsed="0" w:defQFormat="0" w:count="376">
     <w:lsdException w:name="Normal" w:uiPriority="0" w:qFormat="1"/>
     <w:lsdException w:name="heading 1" w:uiPriority="9" w:qFormat="1"/>
     <w:lsdException w:name="heading 2" w:semiHidden="1" w:uiPriority="9" w:unhideWhenUsed="1" w:qFormat="1"/>
@@ -1145,7 +1086,7 @@
     <w:lsdException w:name="Table Web 2" w:semiHidden="1" w:unhideWhenUsed="1"/>
     <w:lsdException w:name="Table Web 3" w:semiHidden="1" w:unhideWhenUsed="1"/>
     <w:lsdException w:name="Balloon Text" w:semiHidden="1" w:unhideWhenUsed="1"/>
-    <w:lsdException w:name="Table Grid" w:semiHidden="1" w:uiPriority="39" w:unhideWhenUsed="1"/>
+    <w:lsdException w:name="Table Grid" w:uiPriority="39"/>
     <w:lsdException w:name="Table Theme" w:semiHidden="1" w:unhideWhenUsed="1"/>
     <w:lsdException w:name="Placeholder Text" w:semiHidden="1"/>
     <w:lsdException w:name="No Spacing" w:uiPriority="1" w:qFormat="1"/>
@@ -1367,18 +1308,17 @@
     <w:lsdException w:name="Hashtag" w:semiHidden="1" w:unhideWhenUsed="1"/>
     <w:lsdException w:name="Unresolved Mention" w:semiHidden="1" w:unhideWhenUsed="1"/>
     <w:lsdException w:name="Smart Link" w:semiHidden="1" w:unhideWhenUsed="1"/>
-    <w:lsdException w:name="Smart Link Error" w:semiHidden="1" w:unhideWhenUsed="1"/>
   </w:latentStyles>
   <w:style w:type="paragraph" w:default="1" w:styleId="Normal">
     <w:name w:val="Normal"/>
     <w:qFormat/>
     <w:rsid w:val="00634080"/>
   </w:style>
-  <w:style w:type="paragraph" w:styleId="Heading1">
+  <w:style w:type="paragraph" w:styleId="Titre1">
     <w:name w:val="heading 1"/>
     <w:basedOn w:val="Normal"/>
     <w:next w:val="Normal"/>
-    <w:link w:val="Heading1Char"/>
+    <w:link w:val="Titre1Car"/>
     <w:uiPriority w:val="9"/>
     <w:qFormat/>
     <w:rsid w:val="006603CD"/>
@@ -1395,11 +1335,11 @@
       <w:szCs w:val="32"/>
     </w:rPr>
   </w:style>
-  <w:style w:type="paragraph" w:styleId="Heading2">
+  <w:style w:type="paragraph" w:styleId="Titre2">
     <w:name w:val="heading 2"/>
     <w:basedOn w:val="Normal"/>
     <w:next w:val="Normal"/>
-    <w:link w:val="Heading2Char"/>
+    <w:link w:val="Titre2Car"/>
     <w:uiPriority w:val="9"/>
     <w:unhideWhenUsed/>
     <w:qFormat/>
@@ -1417,13 +1357,13 @@
       <w:szCs w:val="26"/>
     </w:rPr>
   </w:style>
-  <w:style w:type="character" w:default="1" w:styleId="DefaultParagraphFont">
+  <w:style w:type="character" w:default="1" w:styleId="Policepardfaut">
     <w:name w:val="Default Paragraph Font"/>
     <w:uiPriority w:val="1"/>
     <w:semiHidden/>
     <w:unhideWhenUsed/>
   </w:style>
-  <w:style w:type="table" w:default="1" w:styleId="TableNormal">
+  <w:style w:type="table" w:default="1" w:styleId="TableauNormal">
     <w:name w:val="Normal Table"/>
     <w:uiPriority w:val="99"/>
     <w:semiHidden/>
@@ -1438,16 +1378,16 @@
       </w:tblCellMar>
     </w:tblPr>
   </w:style>
-  <w:style w:type="numbering" w:default="1" w:styleId="NoList">
+  <w:style w:type="numbering" w:default="1" w:styleId="Aucuneliste">
     <w:name w:val="No List"/>
     <w:uiPriority w:val="99"/>
     <w:semiHidden/>
     <w:unhideWhenUsed/>
   </w:style>
-  <w:style w:type="paragraph" w:styleId="Header">
+  <w:style w:type="paragraph" w:styleId="En-tte">
     <w:name w:val="header"/>
     <w:basedOn w:val="Normal"/>
-    <w:link w:val="HeaderChar"/>
+    <w:link w:val="En-tteCar"/>
     <w:uiPriority w:val="99"/>
     <w:unhideWhenUsed/>
     <w:rsid w:val="00311999"/>
@@ -1459,17 +1399,17 @@
       <w:spacing w:after="0" w:line="240" w:lineRule="auto"/>
     </w:pPr>
   </w:style>
-  <w:style w:type="character" w:customStyle="1" w:styleId="HeaderChar">
-    <w:name w:val="Header Char"/>
-    <w:basedOn w:val="DefaultParagraphFont"/>
-    <w:link w:val="Header"/>
+  <w:style w:type="character" w:customStyle="1" w:styleId="En-tteCar">
+    <w:name w:val="En-tête Car"/>
+    <w:basedOn w:val="Policepardfaut"/>
+    <w:link w:val="En-tte"/>
     <w:uiPriority w:val="99"/>
     <w:rsid w:val="00311999"/>
   </w:style>
-  <w:style w:type="paragraph" w:styleId="Footer">
+  <w:style w:type="paragraph" w:styleId="Pieddepage">
     <w:name w:val="footer"/>
     <w:basedOn w:val="Normal"/>
-    <w:link w:val="FooterChar"/>
+    <w:link w:val="PieddepageCar"/>
     <w:uiPriority w:val="99"/>
     <w:unhideWhenUsed/>
     <w:rsid w:val="00311999"/>
@@ -1481,17 +1421,17 @@
       <w:spacing w:after="0" w:line="240" w:lineRule="auto"/>
     </w:pPr>
   </w:style>
-  <w:style w:type="character" w:customStyle="1" w:styleId="FooterChar">
-    <w:name w:val="Footer Char"/>
-    <w:basedOn w:val="DefaultParagraphFont"/>
-    <w:link w:val="Footer"/>
+  <w:style w:type="character" w:customStyle="1" w:styleId="PieddepageCar">
+    <w:name w:val="Pied de page Car"/>
+    <w:basedOn w:val="Policepardfaut"/>
+    <w:link w:val="Pieddepage"/>
     <w:uiPriority w:val="99"/>
     <w:rsid w:val="00311999"/>
   </w:style>
-  <w:style w:type="character" w:customStyle="1" w:styleId="Heading1Char">
-    <w:name w:val="Heading 1 Char"/>
-    <w:basedOn w:val="DefaultParagraphFont"/>
-    <w:link w:val="Heading1"/>
+  <w:style w:type="character" w:customStyle="1" w:styleId="Titre1Car">
+    <w:name w:val="Titre 1 Car"/>
+    <w:basedOn w:val="Policepardfaut"/>
+    <w:link w:val="Titre1"/>
     <w:uiPriority w:val="9"/>
     <w:rsid w:val="006603CD"/>
     <w:rPr>
@@ -1501,10 +1441,10 @@
       <w:szCs w:val="32"/>
     </w:rPr>
   </w:style>
-  <w:style w:type="character" w:customStyle="1" w:styleId="Heading2Char">
-    <w:name w:val="Heading 2 Char"/>
-    <w:basedOn w:val="DefaultParagraphFont"/>
-    <w:link w:val="Heading2"/>
+  <w:style w:type="character" w:customStyle="1" w:styleId="Titre2Car">
+    <w:name w:val="Titre 2 Car"/>
+    <w:basedOn w:val="Policepardfaut"/>
+    <w:link w:val="Titre2"/>
     <w:uiPriority w:val="9"/>
     <w:rsid w:val="006603CD"/>
     <w:rPr>
@@ -1514,11 +1454,11 @@
       <w:szCs w:val="26"/>
     </w:rPr>
   </w:style>
-  <w:style w:type="paragraph" w:styleId="Subtitle">
+  <w:style w:type="paragraph" w:styleId="Sous-titre">
     <w:name w:val="Subtitle"/>
     <w:basedOn w:val="Normal"/>
     <w:next w:val="Normal"/>
-    <w:link w:val="SubtitleChar"/>
+    <w:link w:val="Sous-titreCar"/>
     <w:uiPriority w:val="11"/>
     <w:qFormat/>
     <w:rsid w:val="006603CD"/>
@@ -1533,10 +1473,10 @@
       <w:spacing w:val="15"/>
     </w:rPr>
   </w:style>
-  <w:style w:type="character" w:customStyle="1" w:styleId="SubtitleChar">
-    <w:name w:val="Subtitle Char"/>
-    <w:basedOn w:val="DefaultParagraphFont"/>
-    <w:link w:val="Subtitle"/>
+  <w:style w:type="character" w:customStyle="1" w:styleId="Sous-titreCar">
+    <w:name w:val="Sous-titre Car"/>
+    <w:basedOn w:val="Policepardfaut"/>
+    <w:link w:val="Sous-titre"/>
     <w:uiPriority w:val="11"/>
     <w:rsid w:val="006603CD"/>
     <w:rPr>
@@ -1545,7 +1485,7 @@
       <w:spacing w:val="15"/>
     </w:rPr>
   </w:style>
-  <w:style w:type="paragraph" w:styleId="ListParagraph">
+  <w:style w:type="paragraph" w:styleId="Paragraphedeliste">
     <w:name w:val="List Paragraph"/>
     <w:basedOn w:val="Normal"/>
     <w:uiPriority w:val="34"/>
@@ -1556,10 +1496,10 @@
       <w:contextualSpacing/>
     </w:pPr>
   </w:style>
-  <w:style w:type="paragraph" w:styleId="BalloonText">
+  <w:style w:type="paragraph" w:styleId="Textedebulles">
     <w:name w:val="Balloon Text"/>
     <w:basedOn w:val="Normal"/>
-    <w:link w:val="BalloonTextChar"/>
+    <w:link w:val="TextedebullesCar"/>
     <w:uiPriority w:val="99"/>
     <w:semiHidden/>
     <w:unhideWhenUsed/>
@@ -1573,10 +1513,10 @@
       <w:szCs w:val="16"/>
     </w:rPr>
   </w:style>
-  <w:style w:type="character" w:customStyle="1" w:styleId="BalloonTextChar">
-    <w:name w:val="Balloon Text Char"/>
-    <w:basedOn w:val="DefaultParagraphFont"/>
-    <w:link w:val="BalloonText"/>
+  <w:style w:type="character" w:customStyle="1" w:styleId="TextedebullesCar">
+    <w:name w:val="Texte de bulles Car"/>
+    <w:basedOn w:val="Policepardfaut"/>
+    <w:link w:val="Textedebulles"/>
     <w:uiPriority w:val="99"/>
     <w:semiHidden/>
     <w:rsid w:val="00247C72"/>

</xml_diff>

<commit_message>
Ajout d'informations sur l'étape 3 dans le journal
</commit_message>
<xml_diff>
--- a/JOURNAL_DEVELOPPEMENT.docx
+++ b/JOURNAL_DEVELOPPEMENT.docx
@@ -1,6 +1,6 @@
 
 <file path=word/document.xml><?xml version="1.0" encoding="utf-8"?>
-<w:document xmlns:wpc="http://schemas.microsoft.com/office/word/2010/wordprocessingCanvas" xmlns:cx="http://schemas.microsoft.com/office/drawing/2014/chartex" xmlns:cx1="http://schemas.microsoft.com/office/drawing/2015/9/8/chartex" xmlns:cx2="http://schemas.microsoft.com/office/drawing/2015/10/21/chartex" xmlns:cx3="http://schemas.microsoft.com/office/drawing/2016/5/9/chartex" xmlns:cx4="http://schemas.microsoft.com/office/drawing/2016/5/10/chartex" xmlns:cx5="http://schemas.microsoft.com/office/drawing/2016/5/11/chartex" xmlns:cx6="http://schemas.microsoft.com/office/drawing/2016/5/12/chartex" xmlns:cx7="http://schemas.microsoft.com/office/drawing/2016/5/13/chartex" xmlns:cx8="http://schemas.microsoft.com/office/drawing/2016/5/14/chartex" xmlns:mc="http://schemas.openxmlformats.org/markup-compatibility/2006" xmlns:aink="http://schemas.microsoft.com/office/drawing/2016/ink" xmlns:am3d="http://schemas.microsoft.com/office/drawing/2017/model3d" xmlns:o="urn:schemas-microsoft-com:office:office" xmlns:r="http://schemas.openxmlformats.org/officeDocument/2006/relationships" xmlns:m="http://schemas.openxmlformats.org/officeDocument/2006/math" xmlns:v="urn:schemas-microsoft-com:vml" xmlns:wp14="http://schemas.microsoft.com/office/word/2010/wordprocessingDrawing" xmlns:wp="http://schemas.openxmlformats.org/drawingml/2006/wordprocessingDrawing" xmlns:w10="urn:schemas-microsoft-com:office:word" xmlns:w="http://schemas.openxmlformats.org/wordprocessingml/2006/main" xmlns:w14="http://schemas.microsoft.com/office/word/2010/wordml" xmlns:w15="http://schemas.microsoft.com/office/word/2012/wordml" xmlns:w16cid="http://schemas.microsoft.com/office/word/2016/wordml/cid" xmlns:w16se="http://schemas.microsoft.com/office/word/2015/wordml/symex" xmlns:wpg="http://schemas.microsoft.com/office/word/2010/wordprocessingGroup" xmlns:wpi="http://schemas.microsoft.com/office/word/2010/wordprocessingInk" xmlns:wne="http://schemas.microsoft.com/office/word/2006/wordml" xmlns:wps="http://schemas.microsoft.com/office/word/2010/wordprocessingShape" mc:Ignorable="w14 w15 w16se w16cid wp14">
+<w:document xmlns:ve="http://schemas.openxmlformats.org/markup-compatibility/2006" xmlns:o="urn:schemas-microsoft-com:office:office" xmlns:r="http://schemas.openxmlformats.org/officeDocument/2006/relationships" xmlns:m="http://schemas.openxmlformats.org/officeDocument/2006/math" xmlns:v="urn:schemas-microsoft-com:vml" xmlns:wp="http://schemas.openxmlformats.org/drawingml/2006/wordprocessingDrawing" xmlns:w10="urn:schemas-microsoft-com:office:word" xmlns:w="http://schemas.openxmlformats.org/wordprocessingml/2006/main" xmlns:wne="http://schemas.microsoft.com/office/word/2006/wordml">
   <w:body>
     <w:p>
       <w:pPr>
@@ -326,9 +326,6 @@
         <w:t xml:space="preserve"> Nous n’avons pas implémenté le fait qu’une vitesse trop faible soit ignorée mais au final</w:t>
       </w:r>
       <w:r>
-        <w:t xml:space="preserve"> </w:t>
-      </w:r>
-      <w:r>
         <w:t>nous n’avons pas</w:t>
       </w:r>
       <w:r>
@@ -341,6 +338,37 @@
       </w:pPr>
       <w:r>
         <w:t>Nous avons également changé le frame rate dynamique cependant celui semble avoir des soucis au niveau des librairies de graphisme qu’on utilise : la variation des frame rate (donc l’augmentation d’objets à traiter) fait varier un peu les mouvements.</w:t>
+      </w:r>
+    </w:p>
+    <w:p>
+      <w:pPr>
+        <w:rPr>
+          <w:u w:val="single"/>
+        </w:rPr>
+      </w:pPr>
+      <w:r>
+        <w:rPr>
+          <w:u w:val="single"/>
+        </w:rPr>
+        <w:t>Etape 3</w:t>
+      </w:r>
+      <w:r>
+        <w:rPr>
+          <w:u w:val="single"/>
+        </w:rPr>
+        <w:t>.</w:t>
+      </w:r>
+    </w:p>
+    <w:p>
+      <w:r>
+        <w:tab/>
+        <w:t>La principale difficulté était liée à la compréhension d’un outil mathématique qu’on avait jamais utilisé auparavant : les quaternions. Une fois l’outil compris, il fallait l’adapter au code et donc à l’affichage en 3D. Par exemple il fallait effectuer des changements de représentation pour faire les rotations lors du dessin et passer des degrés aux radians. Pour l’instant ces étapes n’ont pas posé de soucis au niveau des arrondis sauf pour la rotation autour de l’axe y où l’on peut observer des problèmes lors du calcul de l’angle d’Euler associé (pour certaines orientations l’angle n’existe pas).</w:t>
+      </w:r>
+    </w:p>
+    <w:p>
+      <w:r>
+        <w:tab/>
+        <w:t>L’autre difficulté était de faire la collision pour une simple cas. On a d’abord essayé avec l’application d’une force à un point fixe mais on a eu le même problème que pour les collisions précédentes car la collision est plutôt semblable à une impulsion. On a donc repris les étapes du précédent résolveur de collisions en simplifiant le procédé et en ajoutant une petite étape pour la rotation (assez similaire à l’étape de modification de la vitesse).</w:t>
       </w:r>
     </w:p>
     <w:p>
@@ -450,8 +478,9 @@
           <w:noProof/>
           <w:lang w:eastAsia="ja-JP"/>
         </w:rPr>
+        <w:lastRenderedPageBreak/>
         <w:drawing>
-          <wp:inline distT="0" distB="0" distL="0" distR="0" wp14:anchorId="6F751835" wp14:editId="7A2EA1BC">
+          <wp:inline distT="0" distB="0" distL="0" distR="0">
             <wp:extent cx="5467350" cy="3810000"/>
             <wp:effectExtent l="19050" t="0" r="0" b="0"/>
             <wp:docPr id="7" name="Image 7"/>
@@ -502,7 +531,6 @@
         <w:jc w:val="both"/>
       </w:pPr>
       <w:r>
-        <w:lastRenderedPageBreak/>
         <w:t xml:space="preserve">Rect3D et Sphere sont des classes filles de Shape implémentant une fonction Draw() qui trace via OpenGL leur forme à la position de la particule. </w:t>
       </w:r>
     </w:p>
@@ -528,19 +556,6 @@
       <w:r>
         <w:t xml:space="preserve"> puis dessine la scène.</w:t>
       </w:r>
-    </w:p>
-    <w:p>
-      <w:pPr>
-        <w:jc w:val="both"/>
-      </w:pPr>
-    </w:p>
-    <w:p>
-      <w:pPr>
-        <w:jc w:val="both"/>
-        <w:rPr>
-          <w:u w:val="single"/>
-        </w:rPr>
-      </w:pPr>
     </w:p>
     <w:p>
       <w:pPr>
@@ -592,7 +607,261 @@
     <w:p>
       <w:pPr>
         <w:jc w:val="both"/>
-      </w:pPr>
+        <w:rPr>
+          <w:u w:val="single"/>
+        </w:rPr>
+      </w:pPr>
+      <w:r>
+        <w:rPr>
+          <w:u w:val="single"/>
+        </w:rPr>
+        <w:t>Etape 3.</w:t>
+      </w:r>
+    </w:p>
+    <w:p>
+      <w:pPr>
+        <w:jc w:val="both"/>
+        <w:rPr>
+          <w:rFonts w:eastAsiaTheme="minorEastAsia"/>
+        </w:rPr>
+      </w:pPr>
+      <w:r>
+        <w:tab/>
+      </w:r>
+      <w:r>
+        <w:t>Pour les tests on a utilisé un héritage de la classe RigidBody qui s’appelle Box. Pour l’instant le jeu ne gère que des box. On a séparé l’ensemble des box du jeu en deux listes pour les deux test de cette étape car les box du 2</w:t>
+      </w:r>
+      <w:r>
+        <w:rPr>
+          <w:vertAlign w:val="superscript"/>
+        </w:rPr>
+        <w:t>ème</w:t>
+      </w:r>
+      <w:r>
+        <w:t xml:space="preserve"> test ne sont pas soumises à la gravité (constamment sur le sol).</w:t>
+      </w:r>
+      <w:r>
+        <w:t xml:space="preserve"> Une fois le système de collision mis en place, on conservera seulement une seule liste de RigidBody. Pour implémenter la collision, comme préciser lors des difficultés de l’étape 3, on a modifié la vitesse et la rotation de manière un peu similaire à la résolution de collision de l’étape 2. Pour la modification de la rotation</w:t>
+      </w:r>
+      <w:r>
+        <w:t xml:space="preserve"> d</w:t>
+      </w:r>
+      <w:r>
+        <w:t>e l</w:t>
+      </w:r>
+      <w:r>
+        <w:t>a box 1</w:t>
+      </w:r>
+      <w:r>
+        <w:t>,</w:t>
+      </w:r>
+      <w:r>
+        <w:t xml:space="preserve"> on a utilisé la formule suivante :</w:t>
+      </w:r>
+    </w:p>
+    <w:p>
+      <w:pPr>
+        <w:jc w:val="both"/>
+      </w:pPr>
+      <m:oMathPara>
+        <m:oMath>
+          <m:r>
+            <w:rPr>
+              <w:rFonts w:ascii="Cambria Math" w:hAnsi="Cambria Math"/>
+            </w:rPr>
+            <m:t>Ro</m:t>
+          </m:r>
+          <m:r>
+            <w:rPr>
+              <w:rFonts w:ascii="Cambria Math" w:hAnsi="Cambria Math"/>
+            </w:rPr>
+            <m:t>tation=</m:t>
+          </m:r>
+          <m:r>
+            <w:rPr>
+              <w:rFonts w:ascii="Cambria Math" w:hAnsi="Cambria Math"/>
+            </w:rPr>
+            <m:t>Rot</m:t>
+          </m:r>
+          <m:r>
+            <w:rPr>
+              <w:rFonts w:ascii="Cambria Math" w:hAnsi="Cambria Math"/>
+            </w:rPr>
+            <m:t>ation+</m:t>
+          </m:r>
+          <m:bar>
+            <m:barPr>
+              <m:pos m:val="top"/>
+              <m:ctrlPr>
+                <w:rPr>
+                  <w:rFonts w:ascii="Cambria Math" w:hAnsi="Cambria Math"/>
+                  <w:i/>
+                </w:rPr>
+              </m:ctrlPr>
+            </m:barPr>
+            <m:e>
+              <m:r>
+                <w:rPr>
+                  <w:rFonts w:ascii="Cambria Math" w:hAnsi="Cambria Math"/>
+                </w:rPr>
+                <m:t>PointImpact-</m:t>
+              </m:r>
+              <m:sSub>
+                <m:sSubPr>
+                  <m:ctrlPr>
+                    <w:rPr>
+                      <w:rFonts w:ascii="Cambria Math" w:hAnsi="Cambria Math"/>
+                      <w:i/>
+                    </w:rPr>
+                  </m:ctrlPr>
+                </m:sSubPr>
+                <m:e>
+                  <m:r>
+                    <w:rPr>
+                      <w:rFonts w:ascii="Cambria Math" w:hAnsi="Cambria Math"/>
+                    </w:rPr>
+                    <m:t>Position</m:t>
+                  </m:r>
+                </m:e>
+                <m:sub>
+                  <m:r>
+                    <w:rPr>
+                      <w:rFonts w:ascii="Cambria Math" w:hAnsi="Cambria Math"/>
+                    </w:rPr>
+                    <m:t>1</m:t>
+                  </m:r>
+                </m:sub>
+              </m:sSub>
+            </m:e>
+          </m:bar>
+          <m:r>
+            <w:rPr>
+              <w:rFonts w:ascii="Cambria Math" w:hAnsi="Cambria Math"/>
+            </w:rPr>
+            <m:t>×</m:t>
+          </m:r>
+          <m:r>
+            <w:rPr>
+              <w:rFonts w:ascii="Cambria Math" w:hAnsi="Cambria Math"/>
+            </w:rPr>
+            <m:t>(</m:t>
+          </m:r>
+          <m:acc>
+            <m:accPr>
+              <m:chr m:val="⃗"/>
+              <m:ctrlPr>
+                <w:rPr>
+                  <w:rFonts w:ascii="Cambria Math" w:hAnsi="Cambria Math"/>
+                  <w:i/>
+                </w:rPr>
+              </m:ctrlPr>
+            </m:accPr>
+            <m:e>
+              <m:acc>
+                <m:accPr>
+                  <m:ctrlPr>
+                    <w:rPr>
+                      <w:rFonts w:ascii="Cambria Math" w:hAnsi="Cambria Math"/>
+                      <w:i/>
+                    </w:rPr>
+                  </m:ctrlPr>
+                </m:accPr>
+                <m:e>
+                  <m:sSub>
+                    <m:sSubPr>
+                      <m:ctrlPr>
+                        <w:rPr>
+                          <w:rFonts w:ascii="Cambria Math" w:hAnsi="Cambria Math"/>
+                          <w:i/>
+                        </w:rPr>
+                      </m:ctrlPr>
+                    </m:sSubPr>
+                    <m:e>
+                      <m:r>
+                        <w:rPr>
+                          <w:rFonts w:ascii="Cambria Math" w:hAnsi="Cambria Math"/>
+                        </w:rPr>
+                        <m:t>v</m:t>
+                      </m:r>
+                    </m:e>
+                    <m:sub>
+                      <m:r>
+                        <w:rPr>
+                          <w:rFonts w:ascii="Cambria Math" w:hAnsi="Cambria Math"/>
+                        </w:rPr>
+                        <m:t>1</m:t>
+                      </m:r>
+                    </m:sub>
+                  </m:sSub>
+                </m:e>
+              </m:acc>
+            </m:e>
+          </m:acc>
+          <m:r>
+            <w:rPr>
+              <w:rFonts w:ascii="Cambria Math" w:hAnsi="Cambria Math"/>
+            </w:rPr>
+            <m:t>×</m:t>
+          </m:r>
+          <m:acc>
+            <m:accPr>
+              <m:chr m:val="⃗"/>
+              <m:ctrlPr>
+                <w:rPr>
+                  <w:rFonts w:ascii="Cambria Math" w:hAnsi="Cambria Math"/>
+                  <w:i/>
+                </w:rPr>
+              </m:ctrlPr>
+            </m:accPr>
+            <m:e>
+              <m:acc>
+                <m:accPr>
+                  <m:ctrlPr>
+                    <w:rPr>
+                      <w:rFonts w:ascii="Cambria Math" w:hAnsi="Cambria Math"/>
+                      <w:i/>
+                    </w:rPr>
+                  </m:ctrlPr>
+                </m:accPr>
+                <m:e>
+                  <m:sSub>
+                    <m:sSubPr>
+                      <m:ctrlPr>
+                        <w:rPr>
+                          <w:rFonts w:ascii="Cambria Math" w:hAnsi="Cambria Math"/>
+                          <w:i/>
+                        </w:rPr>
+                      </m:ctrlPr>
+                    </m:sSubPr>
+                    <m:e>
+                      <m:r>
+                        <w:rPr>
+                          <w:rFonts w:ascii="Cambria Math" w:hAnsi="Cambria Math"/>
+                        </w:rPr>
+                        <m:t>v</m:t>
+                      </m:r>
+                    </m:e>
+                    <m:sub>
+                      <m:r>
+                        <w:rPr>
+                          <w:rFonts w:ascii="Cambria Math" w:hAnsi="Cambria Math"/>
+                        </w:rPr>
+                        <m:t>2</m:t>
+                      </m:r>
+                    </m:sub>
+                  </m:sSub>
+                </m:e>
+              </m:acc>
+            </m:e>
+          </m:acc>
+          <m:r>
+            <w:rPr>
+              <w:rFonts w:ascii="Cambria Math" w:hAnsi="Cambria Math"/>
+            </w:rPr>
+            <m:t>)</m:t>
+          </m:r>
+        </m:oMath>
+      </m:oMathPara>
     </w:p>
     <w:sectPr>
       <w:headerReference w:type="default" r:id="rId8"/>
@@ -607,8 +876,8 @@
 </file>
 
 <file path=word/endnotes.xml><?xml version="1.0" encoding="utf-8"?>
-<w:endnotes xmlns:wpc="http://schemas.microsoft.com/office/word/2010/wordprocessingCanvas" xmlns:cx="http://schemas.microsoft.com/office/drawing/2014/chartex" xmlns:cx1="http://schemas.microsoft.com/office/drawing/2015/9/8/chartex" xmlns:cx2="http://schemas.microsoft.com/office/drawing/2015/10/21/chartex" xmlns:cx3="http://schemas.microsoft.com/office/drawing/2016/5/9/chartex" xmlns:cx4="http://schemas.microsoft.com/office/drawing/2016/5/10/chartex" xmlns:cx5="http://schemas.microsoft.com/office/drawing/2016/5/11/chartex" xmlns:cx6="http://schemas.microsoft.com/office/drawing/2016/5/12/chartex" xmlns:cx7="http://schemas.microsoft.com/office/drawing/2016/5/13/chartex" xmlns:cx8="http://schemas.microsoft.com/office/drawing/2016/5/14/chartex" xmlns:mc="http://schemas.openxmlformats.org/markup-compatibility/2006" xmlns:aink="http://schemas.microsoft.com/office/drawing/2016/ink" xmlns:am3d="http://schemas.microsoft.com/office/drawing/2017/model3d" xmlns:o="urn:schemas-microsoft-com:office:office" xmlns:r="http://schemas.openxmlformats.org/officeDocument/2006/relationships" xmlns:m="http://schemas.openxmlformats.org/officeDocument/2006/math" xmlns:v="urn:schemas-microsoft-com:vml" xmlns:wp14="http://schemas.microsoft.com/office/word/2010/wordprocessingDrawing" xmlns:wp="http://schemas.openxmlformats.org/drawingml/2006/wordprocessingDrawing" xmlns:w10="urn:schemas-microsoft-com:office:word" xmlns:w="http://schemas.openxmlformats.org/wordprocessingml/2006/main" xmlns:w14="http://schemas.microsoft.com/office/word/2010/wordml" xmlns:w15="http://schemas.microsoft.com/office/word/2012/wordml" xmlns:w16cid="http://schemas.microsoft.com/office/word/2016/wordml/cid" xmlns:w16se="http://schemas.microsoft.com/office/word/2015/wordml/symex" xmlns:wpg="http://schemas.microsoft.com/office/word/2010/wordprocessingGroup" xmlns:wpi="http://schemas.microsoft.com/office/word/2010/wordprocessingInk" xmlns:wne="http://schemas.microsoft.com/office/word/2006/wordml" xmlns:wps="http://schemas.microsoft.com/office/word/2010/wordprocessingShape" mc:Ignorable="w14 w15 w16se w16cid wp14">
-  <w:endnote w:type="separator" w:id="-1">
+<w:endnotes xmlns:ve="http://schemas.openxmlformats.org/markup-compatibility/2006" xmlns:o="urn:schemas-microsoft-com:office:office" xmlns:r="http://schemas.openxmlformats.org/officeDocument/2006/relationships" xmlns:m="http://schemas.openxmlformats.org/officeDocument/2006/math" xmlns:v="urn:schemas-microsoft-com:vml" xmlns:wp="http://schemas.openxmlformats.org/drawingml/2006/wordprocessingDrawing" xmlns:w10="urn:schemas-microsoft-com:office:word" xmlns:w="http://schemas.openxmlformats.org/wordprocessingml/2006/main" xmlns:wne="http://schemas.microsoft.com/office/word/2006/wordml">
+  <w:endnote w:type="separator" w:id="0">
     <w:p>
       <w:pPr>
         <w:spacing w:after="0" w:line="240" w:lineRule="auto"/>
@@ -618,7 +887,7 @@
       </w:r>
     </w:p>
   </w:endnote>
-  <w:endnote w:type="continuationSeparator" w:id="0">
+  <w:endnote w:type="continuationSeparator" w:id="1">
     <w:p>
       <w:pPr>
         <w:spacing w:after="0" w:line="240" w:lineRule="auto"/>
@@ -632,7 +901,7 @@
 </file>
 
 <file path=word/footer1.xml><?xml version="1.0" encoding="utf-8"?>
-<w:ftr xmlns:wpc="http://schemas.microsoft.com/office/word/2010/wordprocessingCanvas" xmlns:cx="http://schemas.microsoft.com/office/drawing/2014/chartex" xmlns:cx1="http://schemas.microsoft.com/office/drawing/2015/9/8/chartex" xmlns:cx2="http://schemas.microsoft.com/office/drawing/2015/10/21/chartex" xmlns:cx3="http://schemas.microsoft.com/office/drawing/2016/5/9/chartex" xmlns:cx4="http://schemas.microsoft.com/office/drawing/2016/5/10/chartex" xmlns:cx5="http://schemas.microsoft.com/office/drawing/2016/5/11/chartex" xmlns:cx6="http://schemas.microsoft.com/office/drawing/2016/5/12/chartex" xmlns:cx7="http://schemas.microsoft.com/office/drawing/2016/5/13/chartex" xmlns:cx8="http://schemas.microsoft.com/office/drawing/2016/5/14/chartex" xmlns:mc="http://schemas.openxmlformats.org/markup-compatibility/2006" xmlns:aink="http://schemas.microsoft.com/office/drawing/2016/ink" xmlns:am3d="http://schemas.microsoft.com/office/drawing/2017/model3d" xmlns:o="urn:schemas-microsoft-com:office:office" xmlns:r="http://schemas.openxmlformats.org/officeDocument/2006/relationships" xmlns:m="http://schemas.openxmlformats.org/officeDocument/2006/math" xmlns:v="urn:schemas-microsoft-com:vml" xmlns:wp14="http://schemas.microsoft.com/office/word/2010/wordprocessingDrawing" xmlns:wp="http://schemas.openxmlformats.org/drawingml/2006/wordprocessingDrawing" xmlns:w10="urn:schemas-microsoft-com:office:word" xmlns:w="http://schemas.openxmlformats.org/wordprocessingml/2006/main" xmlns:w14="http://schemas.microsoft.com/office/word/2010/wordml" xmlns:w15="http://schemas.microsoft.com/office/word/2012/wordml" xmlns:w16cid="http://schemas.microsoft.com/office/word/2016/wordml/cid" xmlns:w16se="http://schemas.microsoft.com/office/word/2015/wordml/symex" xmlns:wpg="http://schemas.microsoft.com/office/word/2010/wordprocessingGroup" xmlns:wpi="http://schemas.microsoft.com/office/word/2010/wordprocessingInk" xmlns:wne="http://schemas.microsoft.com/office/word/2006/wordml" xmlns:wps="http://schemas.microsoft.com/office/word/2010/wordprocessingShape" mc:Ignorable="w14 w15 w16se w16cid wp14">
+<w:ftr xmlns:ve="http://schemas.openxmlformats.org/markup-compatibility/2006" xmlns:o="urn:schemas-microsoft-com:office:office" xmlns:r="http://schemas.openxmlformats.org/officeDocument/2006/relationships" xmlns:m="http://schemas.openxmlformats.org/officeDocument/2006/math" xmlns:v="urn:schemas-microsoft-com:vml" xmlns:wp="http://schemas.openxmlformats.org/drawingml/2006/wordprocessingDrawing" xmlns:w10="urn:schemas-microsoft-com:office:word" xmlns:w="http://schemas.openxmlformats.org/wordprocessingml/2006/main" xmlns:wne="http://schemas.microsoft.com/office/word/2006/wordml">
   <w:sdt>
     <w:sdtPr>
       <w:id w:val="-1545443730"/>
@@ -641,31 +910,20 @@
         <w:docPartUnique/>
       </w:docPartObj>
     </w:sdtPr>
-    <w:sdtEndPr/>
     <w:sdtContent>
       <w:p>
         <w:pPr>
           <w:pStyle w:val="Pieddepage"/>
           <w:jc w:val="center"/>
         </w:pPr>
-        <w:r>
-          <w:fldChar w:fldCharType="begin"/>
-        </w:r>
-        <w:r>
-          <w:instrText>PAGE   \* MERGEFORMAT</w:instrText>
-        </w:r>
-        <w:r>
-          <w:fldChar w:fldCharType="separate"/>
-        </w:r>
-        <w:r>
-          <w:rPr>
-            <w:noProof/>
-          </w:rPr>
-          <w:t>3</w:t>
-        </w:r>
-        <w:r>
-          <w:fldChar w:fldCharType="end"/>
-        </w:r>
+        <w:fldSimple w:instr="PAGE   \* MERGEFORMAT">
+          <w:r>
+            <w:rPr>
+              <w:noProof/>
+            </w:rPr>
+            <w:t>3</w:t>
+          </w:r>
+        </w:fldSimple>
       </w:p>
     </w:sdtContent>
   </w:sdt>
@@ -678,8 +936,8 @@
 </file>
 
 <file path=word/footnotes.xml><?xml version="1.0" encoding="utf-8"?>
-<w:footnotes xmlns:wpc="http://schemas.microsoft.com/office/word/2010/wordprocessingCanvas" xmlns:cx="http://schemas.microsoft.com/office/drawing/2014/chartex" xmlns:cx1="http://schemas.microsoft.com/office/drawing/2015/9/8/chartex" xmlns:cx2="http://schemas.microsoft.com/office/drawing/2015/10/21/chartex" xmlns:cx3="http://schemas.microsoft.com/office/drawing/2016/5/9/chartex" xmlns:cx4="http://schemas.microsoft.com/office/drawing/2016/5/10/chartex" xmlns:cx5="http://schemas.microsoft.com/office/drawing/2016/5/11/chartex" xmlns:cx6="http://schemas.microsoft.com/office/drawing/2016/5/12/chartex" xmlns:cx7="http://schemas.microsoft.com/office/drawing/2016/5/13/chartex" xmlns:cx8="http://schemas.microsoft.com/office/drawing/2016/5/14/chartex" xmlns:mc="http://schemas.openxmlformats.org/markup-compatibility/2006" xmlns:aink="http://schemas.microsoft.com/office/drawing/2016/ink" xmlns:am3d="http://schemas.microsoft.com/office/drawing/2017/model3d" xmlns:o="urn:schemas-microsoft-com:office:office" xmlns:r="http://schemas.openxmlformats.org/officeDocument/2006/relationships" xmlns:m="http://schemas.openxmlformats.org/officeDocument/2006/math" xmlns:v="urn:schemas-microsoft-com:vml" xmlns:wp14="http://schemas.microsoft.com/office/word/2010/wordprocessingDrawing" xmlns:wp="http://schemas.openxmlformats.org/drawingml/2006/wordprocessingDrawing" xmlns:w10="urn:schemas-microsoft-com:office:word" xmlns:w="http://schemas.openxmlformats.org/wordprocessingml/2006/main" xmlns:w14="http://schemas.microsoft.com/office/word/2010/wordml" xmlns:w15="http://schemas.microsoft.com/office/word/2012/wordml" xmlns:w16cid="http://schemas.microsoft.com/office/word/2016/wordml/cid" xmlns:w16se="http://schemas.microsoft.com/office/word/2015/wordml/symex" xmlns:wpg="http://schemas.microsoft.com/office/word/2010/wordprocessingGroup" xmlns:wpi="http://schemas.microsoft.com/office/word/2010/wordprocessingInk" xmlns:wne="http://schemas.microsoft.com/office/word/2006/wordml" xmlns:wps="http://schemas.microsoft.com/office/word/2010/wordprocessingShape" mc:Ignorable="w14 w15 w16se w16cid wp14">
-  <w:footnote w:type="separator" w:id="-1">
+<w:footnotes xmlns:ve="http://schemas.openxmlformats.org/markup-compatibility/2006" xmlns:o="urn:schemas-microsoft-com:office:office" xmlns:r="http://schemas.openxmlformats.org/officeDocument/2006/relationships" xmlns:m="http://schemas.openxmlformats.org/officeDocument/2006/math" xmlns:v="urn:schemas-microsoft-com:vml" xmlns:wp="http://schemas.openxmlformats.org/drawingml/2006/wordprocessingDrawing" xmlns:w10="urn:schemas-microsoft-com:office:word" xmlns:w="http://schemas.openxmlformats.org/wordprocessingml/2006/main" xmlns:wne="http://schemas.microsoft.com/office/word/2006/wordml">
+  <w:footnote w:type="separator" w:id="0">
     <w:p>
       <w:pPr>
         <w:spacing w:after="0" w:line="240" w:lineRule="auto"/>
@@ -689,7 +947,7 @@
       </w:r>
     </w:p>
   </w:footnote>
-  <w:footnote w:type="continuationSeparator" w:id="0">
+  <w:footnote w:type="continuationSeparator" w:id="1">
     <w:p>
       <w:pPr>
         <w:spacing w:after="0" w:line="240" w:lineRule="auto"/>
@@ -703,7 +961,7 @@
 </file>
 
 <file path=word/header1.xml><?xml version="1.0" encoding="utf-8"?>
-<w:hdr xmlns:wpc="http://schemas.microsoft.com/office/word/2010/wordprocessingCanvas" xmlns:cx="http://schemas.microsoft.com/office/drawing/2014/chartex" xmlns:cx1="http://schemas.microsoft.com/office/drawing/2015/9/8/chartex" xmlns:cx2="http://schemas.microsoft.com/office/drawing/2015/10/21/chartex" xmlns:cx3="http://schemas.microsoft.com/office/drawing/2016/5/9/chartex" xmlns:cx4="http://schemas.microsoft.com/office/drawing/2016/5/10/chartex" xmlns:cx5="http://schemas.microsoft.com/office/drawing/2016/5/11/chartex" xmlns:cx6="http://schemas.microsoft.com/office/drawing/2016/5/12/chartex" xmlns:cx7="http://schemas.microsoft.com/office/drawing/2016/5/13/chartex" xmlns:cx8="http://schemas.microsoft.com/office/drawing/2016/5/14/chartex" xmlns:mc="http://schemas.openxmlformats.org/markup-compatibility/2006" xmlns:aink="http://schemas.microsoft.com/office/drawing/2016/ink" xmlns:am3d="http://schemas.microsoft.com/office/drawing/2017/model3d" xmlns:o="urn:schemas-microsoft-com:office:office" xmlns:r="http://schemas.openxmlformats.org/officeDocument/2006/relationships" xmlns:m="http://schemas.openxmlformats.org/officeDocument/2006/math" xmlns:v="urn:schemas-microsoft-com:vml" xmlns:wp14="http://schemas.microsoft.com/office/word/2010/wordprocessingDrawing" xmlns:wp="http://schemas.openxmlformats.org/drawingml/2006/wordprocessingDrawing" xmlns:w10="urn:schemas-microsoft-com:office:word" xmlns:w="http://schemas.openxmlformats.org/wordprocessingml/2006/main" xmlns:w14="http://schemas.microsoft.com/office/word/2010/wordml" xmlns:w15="http://schemas.microsoft.com/office/word/2012/wordml" xmlns:w16cid="http://schemas.microsoft.com/office/word/2016/wordml/cid" xmlns:w16se="http://schemas.microsoft.com/office/word/2015/wordml/symex" xmlns:wpg="http://schemas.microsoft.com/office/word/2010/wordprocessingGroup" xmlns:wpi="http://schemas.microsoft.com/office/word/2010/wordprocessingInk" xmlns:wne="http://schemas.microsoft.com/office/word/2006/wordml" xmlns:wps="http://schemas.microsoft.com/office/word/2010/wordprocessingShape" mc:Ignorable="w14 w15 w16se w16cid wp14">
+<w:hdr xmlns:ve="http://schemas.openxmlformats.org/markup-compatibility/2006" xmlns:o="urn:schemas-microsoft-com:office:office" xmlns:r="http://schemas.openxmlformats.org/officeDocument/2006/relationships" xmlns:m="http://schemas.openxmlformats.org/officeDocument/2006/math" xmlns:v="urn:schemas-microsoft-com:vml" xmlns:wp="http://schemas.openxmlformats.org/drawingml/2006/wordprocessingDrawing" xmlns:w10="urn:schemas-microsoft-com:office:word" xmlns:w="http://schemas.openxmlformats.org/wordprocessingml/2006/main" xmlns:wne="http://schemas.microsoft.com/office/word/2006/wordml">
   <w:p>
     <w:pPr>
       <w:pStyle w:val="En-tte"/>
@@ -769,7 +1027,7 @@
 </file>
 
 <file path=word/numbering.xml><?xml version="1.0" encoding="utf-8"?>
-<w:numbering xmlns:wpc="http://schemas.microsoft.com/office/word/2010/wordprocessingCanvas" xmlns:cx="http://schemas.microsoft.com/office/drawing/2014/chartex" xmlns:cx1="http://schemas.microsoft.com/office/drawing/2015/9/8/chartex" xmlns:cx2="http://schemas.microsoft.com/office/drawing/2015/10/21/chartex" xmlns:cx3="http://schemas.microsoft.com/office/drawing/2016/5/9/chartex" xmlns:cx4="http://schemas.microsoft.com/office/drawing/2016/5/10/chartex" xmlns:cx5="http://schemas.microsoft.com/office/drawing/2016/5/11/chartex" xmlns:cx6="http://schemas.microsoft.com/office/drawing/2016/5/12/chartex" xmlns:cx7="http://schemas.microsoft.com/office/drawing/2016/5/13/chartex" xmlns:cx8="http://schemas.microsoft.com/office/drawing/2016/5/14/chartex" xmlns:mc="http://schemas.openxmlformats.org/markup-compatibility/2006" xmlns:aink="http://schemas.microsoft.com/office/drawing/2016/ink" xmlns:am3d="http://schemas.microsoft.com/office/drawing/2017/model3d" xmlns:o="urn:schemas-microsoft-com:office:office" xmlns:r="http://schemas.openxmlformats.org/officeDocument/2006/relationships" xmlns:m="http://schemas.openxmlformats.org/officeDocument/2006/math" xmlns:v="urn:schemas-microsoft-com:vml" xmlns:wp14="http://schemas.microsoft.com/office/word/2010/wordprocessingDrawing" xmlns:wp="http://schemas.openxmlformats.org/drawingml/2006/wordprocessingDrawing" xmlns:w10="urn:schemas-microsoft-com:office:word" xmlns:w="http://schemas.openxmlformats.org/wordprocessingml/2006/main" xmlns:w14="http://schemas.microsoft.com/office/word/2010/wordml" xmlns:w15="http://schemas.microsoft.com/office/word/2012/wordml" xmlns:w16cid="http://schemas.microsoft.com/office/word/2016/wordml/cid" xmlns:w16se="http://schemas.microsoft.com/office/word/2015/wordml/symex" xmlns:wpg="http://schemas.microsoft.com/office/word/2010/wordprocessingGroup" xmlns:wpi="http://schemas.microsoft.com/office/word/2010/wordprocessingInk" xmlns:wne="http://schemas.microsoft.com/office/word/2006/wordml" xmlns:wps="http://schemas.microsoft.com/office/word/2010/wordprocessingShape" mc:Ignorable="w14 w15 w16se w16cid wp14">
+<w:numbering xmlns:ve="http://schemas.openxmlformats.org/markup-compatibility/2006" xmlns:o="urn:schemas-microsoft-com:office:office" xmlns:r="http://schemas.openxmlformats.org/officeDocument/2006/relationships" xmlns:m="http://schemas.openxmlformats.org/officeDocument/2006/math" xmlns:v="urn:schemas-microsoft-com:vml" xmlns:wp="http://schemas.openxmlformats.org/drawingml/2006/wordprocessingDrawing" xmlns:w10="urn:schemas-microsoft-com:office:word" xmlns:w="http://schemas.openxmlformats.org/wordprocessingml/2006/main" xmlns:wne="http://schemas.microsoft.com/office/word/2006/wordml">
   <w:numPicBullet w:numPicBulletId="0">
     <w:pict>
       <v:shapetype id="_x0000_t75" coordsize="21600,21600" o:spt="75" o:preferrelative="t" path="m@4@5l@4@11@9@11@9@5xe" filled="f" stroked="f">
@@ -791,12 +1049,12 @@
         <v:path o:extrusionok="f" gradientshapeok="t" o:connecttype="rect"/>
         <o:lock v:ext="edit" aspectratio="t"/>
       </v:shapetype>
-      <v:shape id="_x0000_i1027" type="#_x0000_t75" style="width:28.5pt;height:9pt;visibility:visible;mso-wrap-style:square" o:bullet="t">
+      <v:shape id="_x0000_i1036" type="#_x0000_t75" style="width:28.5pt;height:9pt;visibility:visible;mso-wrap-style:square" o:bullet="t">
         <v:imagedata r:id="rId1" o:title=""/>
       </v:shape>
     </w:pict>
   </w:numPicBullet>
-  <w:abstractNum w:abstractNumId="0" w15:restartNumberingAfterBreak="0">
+  <w:abstractNum w:abstractNumId="0">
     <w:nsid w:val="502B402E"/>
     <w:multiLevelType w:val="hybridMultilevel"/>
     <w:tmpl w:val="5D526D6A"/>
@@ -915,7 +1173,7 @@
 </file>
 
 <file path=word/styles.xml><?xml version="1.0" encoding="utf-8"?>
-<w:styles xmlns:mc="http://schemas.openxmlformats.org/markup-compatibility/2006" xmlns:r="http://schemas.openxmlformats.org/officeDocument/2006/relationships" xmlns:w="http://schemas.openxmlformats.org/wordprocessingml/2006/main" xmlns:w14="http://schemas.microsoft.com/office/word/2010/wordml" xmlns:w15="http://schemas.microsoft.com/office/word/2012/wordml" xmlns:w16cid="http://schemas.microsoft.com/office/word/2016/wordml/cid" xmlns:w16se="http://schemas.microsoft.com/office/word/2015/wordml/symex" mc:Ignorable="w14 w15 w16se w16cid">
+<w:styles xmlns:r="http://schemas.openxmlformats.org/officeDocument/2006/relationships" xmlns:w="http://schemas.openxmlformats.org/wordprocessingml/2006/main">
   <w:docDefaults>
     <w:rPrDefault>
       <w:rPr>
@@ -931,383 +1189,144 @@
       </w:pPr>
     </w:pPrDefault>
   </w:docDefaults>
-  <w:latentStyles w:defLockedState="0" w:defUIPriority="99" w:defSemiHidden="0" w:defUnhideWhenUsed="0" w:defQFormat="0" w:count="376">
-    <w:lsdException w:name="Normal" w:uiPriority="0" w:qFormat="1"/>
-    <w:lsdException w:name="heading 1" w:uiPriority="9" w:qFormat="1"/>
-    <w:lsdException w:name="heading 2" w:semiHidden="1" w:uiPriority="9" w:unhideWhenUsed="1" w:qFormat="1"/>
-    <w:lsdException w:name="heading 3" w:semiHidden="1" w:uiPriority="9" w:unhideWhenUsed="1" w:qFormat="1"/>
-    <w:lsdException w:name="heading 4" w:semiHidden="1" w:uiPriority="9" w:unhideWhenUsed="1" w:qFormat="1"/>
-    <w:lsdException w:name="heading 5" w:semiHidden="1" w:uiPriority="9" w:unhideWhenUsed="1" w:qFormat="1"/>
-    <w:lsdException w:name="heading 6" w:semiHidden="1" w:uiPriority="9" w:unhideWhenUsed="1" w:qFormat="1"/>
-    <w:lsdException w:name="heading 7" w:semiHidden="1" w:uiPriority="9" w:unhideWhenUsed="1" w:qFormat="1"/>
-    <w:lsdException w:name="heading 8" w:semiHidden="1" w:uiPriority="9" w:unhideWhenUsed="1" w:qFormat="1"/>
-    <w:lsdException w:name="heading 9" w:semiHidden="1" w:uiPriority="9" w:unhideWhenUsed="1" w:qFormat="1"/>
-    <w:lsdException w:name="index 1" w:semiHidden="1" w:unhideWhenUsed="1"/>
-    <w:lsdException w:name="index 2" w:semiHidden="1" w:unhideWhenUsed="1"/>
-    <w:lsdException w:name="index 3" w:semiHidden="1" w:unhideWhenUsed="1"/>
-    <w:lsdException w:name="index 4" w:semiHidden="1" w:unhideWhenUsed="1"/>
-    <w:lsdException w:name="index 5" w:semiHidden="1" w:unhideWhenUsed="1"/>
-    <w:lsdException w:name="index 6" w:semiHidden="1" w:unhideWhenUsed="1"/>
-    <w:lsdException w:name="index 7" w:semiHidden="1" w:unhideWhenUsed="1"/>
-    <w:lsdException w:name="index 8" w:semiHidden="1" w:unhideWhenUsed="1"/>
-    <w:lsdException w:name="index 9" w:semiHidden="1" w:unhideWhenUsed="1"/>
-    <w:lsdException w:name="toc 1" w:semiHidden="1" w:uiPriority="39" w:unhideWhenUsed="1"/>
-    <w:lsdException w:name="toc 2" w:semiHidden="1" w:uiPriority="39" w:unhideWhenUsed="1"/>
-    <w:lsdException w:name="toc 3" w:semiHidden="1" w:uiPriority="39" w:unhideWhenUsed="1"/>
-    <w:lsdException w:name="toc 4" w:semiHidden="1" w:uiPriority="39" w:unhideWhenUsed="1"/>
-    <w:lsdException w:name="toc 5" w:semiHidden="1" w:uiPriority="39" w:unhideWhenUsed="1"/>
-    <w:lsdException w:name="toc 6" w:semiHidden="1" w:uiPriority="39" w:unhideWhenUsed="1"/>
-    <w:lsdException w:name="toc 7" w:semiHidden="1" w:uiPriority="39" w:unhideWhenUsed="1"/>
-    <w:lsdException w:name="toc 8" w:semiHidden="1" w:uiPriority="39" w:unhideWhenUsed="1"/>
-    <w:lsdException w:name="toc 9" w:semiHidden="1" w:uiPriority="39" w:unhideWhenUsed="1"/>
-    <w:lsdException w:name="Normal Indent" w:semiHidden="1" w:unhideWhenUsed="1"/>
-    <w:lsdException w:name="footnote text" w:semiHidden="1" w:unhideWhenUsed="1"/>
-    <w:lsdException w:name="annotation text" w:semiHidden="1" w:unhideWhenUsed="1"/>
-    <w:lsdException w:name="header" w:semiHidden="1" w:unhideWhenUsed="1"/>
-    <w:lsdException w:name="footer" w:semiHidden="1" w:unhideWhenUsed="1"/>
-    <w:lsdException w:name="index heading" w:semiHidden="1" w:unhideWhenUsed="1"/>
-    <w:lsdException w:name="caption" w:semiHidden="1" w:uiPriority="35" w:unhideWhenUsed="1" w:qFormat="1"/>
-    <w:lsdException w:name="table of figures" w:semiHidden="1" w:unhideWhenUsed="1"/>
-    <w:lsdException w:name="envelope address" w:semiHidden="1" w:unhideWhenUsed="1"/>
-    <w:lsdException w:name="envelope return" w:semiHidden="1" w:unhideWhenUsed="1"/>
-    <w:lsdException w:name="footnote reference" w:semiHidden="1" w:unhideWhenUsed="1"/>
-    <w:lsdException w:name="annotation reference" w:semiHidden="1" w:unhideWhenUsed="1"/>
-    <w:lsdException w:name="line number" w:semiHidden="1" w:unhideWhenUsed="1"/>
-    <w:lsdException w:name="page number" w:semiHidden="1" w:unhideWhenUsed="1"/>
-    <w:lsdException w:name="endnote reference" w:semiHidden="1" w:unhideWhenUsed="1"/>
-    <w:lsdException w:name="endnote text" w:semiHidden="1" w:unhideWhenUsed="1"/>
-    <w:lsdException w:name="table of authorities" w:semiHidden="1" w:unhideWhenUsed="1"/>
-    <w:lsdException w:name="macro" w:semiHidden="1" w:unhideWhenUsed="1"/>
-    <w:lsdException w:name="toa heading" w:semiHidden="1" w:unhideWhenUsed="1"/>
-    <w:lsdException w:name="List" w:semiHidden="1" w:unhideWhenUsed="1"/>
-    <w:lsdException w:name="List Bullet" w:semiHidden="1" w:unhideWhenUsed="1"/>
-    <w:lsdException w:name="List Number" w:semiHidden="1" w:unhideWhenUsed="1"/>
-    <w:lsdException w:name="List 2" w:semiHidden="1" w:unhideWhenUsed="1"/>
-    <w:lsdException w:name="List 3" w:semiHidden="1" w:unhideWhenUsed="1"/>
-    <w:lsdException w:name="List 4" w:semiHidden="1" w:unhideWhenUsed="1"/>
-    <w:lsdException w:name="List 5" w:semiHidden="1" w:unhideWhenUsed="1"/>
-    <w:lsdException w:name="List Bullet 2" w:semiHidden="1" w:unhideWhenUsed="1"/>
-    <w:lsdException w:name="List Bullet 3" w:semiHidden="1" w:unhideWhenUsed="1"/>
-    <w:lsdException w:name="List Bullet 4" w:semiHidden="1" w:unhideWhenUsed="1"/>
-    <w:lsdException w:name="List Bullet 5" w:semiHidden="1" w:unhideWhenUsed="1"/>
-    <w:lsdException w:name="List Number 2" w:semiHidden="1" w:unhideWhenUsed="1"/>
-    <w:lsdException w:name="List Number 3" w:semiHidden="1" w:unhideWhenUsed="1"/>
-    <w:lsdException w:name="List Number 4" w:semiHidden="1" w:unhideWhenUsed="1"/>
-    <w:lsdException w:name="List Number 5" w:semiHidden="1" w:unhideWhenUsed="1"/>
-    <w:lsdException w:name="Title" w:uiPriority="10" w:qFormat="1"/>
-    <w:lsdException w:name="Closing" w:semiHidden="1" w:unhideWhenUsed="1"/>
-    <w:lsdException w:name="Signature" w:semiHidden="1" w:unhideWhenUsed="1"/>
-    <w:lsdException w:name="Default Paragraph Font" w:semiHidden="1" w:uiPriority="1" w:unhideWhenUsed="1"/>
-    <w:lsdException w:name="Body Text" w:semiHidden="1" w:unhideWhenUsed="1"/>
-    <w:lsdException w:name="Body Text Indent" w:semiHidden="1" w:unhideWhenUsed="1"/>
-    <w:lsdException w:name="List Continue" w:semiHidden="1" w:unhideWhenUsed="1"/>
-    <w:lsdException w:name="List Continue 2" w:semiHidden="1" w:unhideWhenUsed="1"/>
-    <w:lsdException w:name="List Continue 3" w:semiHidden="1" w:unhideWhenUsed="1"/>
-    <w:lsdException w:name="List Continue 4" w:semiHidden="1" w:unhideWhenUsed="1"/>
-    <w:lsdException w:name="List Continue 5" w:semiHidden="1" w:unhideWhenUsed="1"/>
-    <w:lsdException w:name="Message Header" w:semiHidden="1" w:unhideWhenUsed="1"/>
-    <w:lsdException w:name="Subtitle" w:uiPriority="11" w:qFormat="1"/>
-    <w:lsdException w:name="Salutation" w:semiHidden="1" w:unhideWhenUsed="1"/>
-    <w:lsdException w:name="Date" w:semiHidden="1" w:unhideWhenUsed="1"/>
-    <w:lsdException w:name="Body Text First Indent" w:semiHidden="1" w:unhideWhenUsed="1"/>
-    <w:lsdException w:name="Body Text First Indent 2" w:semiHidden="1" w:unhideWhenUsed="1"/>
-    <w:lsdException w:name="Note Heading" w:semiHidden="1" w:unhideWhenUsed="1"/>
-    <w:lsdException w:name="Body Text 2" w:semiHidden="1" w:unhideWhenUsed="1"/>
-    <w:lsdException w:name="Body Text 3" w:semiHidden="1" w:unhideWhenUsed="1"/>
-    <w:lsdException w:name="Body Text Indent 2" w:semiHidden="1" w:unhideWhenUsed="1"/>
-    <w:lsdException w:name="Body Text Indent 3" w:semiHidden="1" w:unhideWhenUsed="1"/>
-    <w:lsdException w:name="Block Text" w:semiHidden="1" w:unhideWhenUsed="1"/>
-    <w:lsdException w:name="Hyperlink" w:semiHidden="1" w:unhideWhenUsed="1"/>
-    <w:lsdException w:name="FollowedHyperlink" w:semiHidden="1" w:unhideWhenUsed="1"/>
-    <w:lsdException w:name="Strong" w:uiPriority="22" w:qFormat="1"/>
-    <w:lsdException w:name="Emphasis" w:uiPriority="20" w:qFormat="1"/>
-    <w:lsdException w:name="Document Map" w:semiHidden="1" w:unhideWhenUsed="1"/>
-    <w:lsdException w:name="Plain Text" w:semiHidden="1" w:unhideWhenUsed="1"/>
-    <w:lsdException w:name="E-mail Signature" w:semiHidden="1" w:unhideWhenUsed="1"/>
-    <w:lsdException w:name="HTML Top of Form" w:semiHidden="1" w:unhideWhenUsed="1"/>
-    <w:lsdException w:name="HTML Bottom of Form" w:semiHidden="1" w:unhideWhenUsed="1"/>
-    <w:lsdException w:name="Normal (Web)" w:semiHidden="1" w:unhideWhenUsed="1"/>
-    <w:lsdException w:name="HTML Acronym" w:semiHidden="1" w:unhideWhenUsed="1"/>
-    <w:lsdException w:name="HTML Address" w:semiHidden="1" w:unhideWhenUsed="1"/>
-    <w:lsdException w:name="HTML Cite" w:semiHidden="1" w:unhideWhenUsed="1"/>
-    <w:lsdException w:name="HTML Code" w:semiHidden="1" w:unhideWhenUsed="1"/>
-    <w:lsdException w:name="HTML Definition" w:semiHidden="1" w:unhideWhenUsed="1"/>
-    <w:lsdException w:name="HTML Keyboard" w:semiHidden="1" w:unhideWhenUsed="1"/>
-    <w:lsdException w:name="HTML Preformatted" w:semiHidden="1" w:unhideWhenUsed="1"/>
-    <w:lsdException w:name="HTML Sample" w:semiHidden="1" w:unhideWhenUsed="1"/>
-    <w:lsdException w:name="HTML Typewriter" w:semiHidden="1" w:unhideWhenUsed="1"/>
-    <w:lsdException w:name="HTML Variable" w:semiHidden="1" w:unhideWhenUsed="1"/>
-    <w:lsdException w:name="Normal Table" w:semiHidden="1" w:unhideWhenUsed="1"/>
-    <w:lsdException w:name="annotation subject" w:semiHidden="1" w:unhideWhenUsed="1"/>
-    <w:lsdException w:name="No List" w:semiHidden="1" w:unhideWhenUsed="1"/>
-    <w:lsdException w:name="Outline List 1" w:semiHidden="1" w:unhideWhenUsed="1"/>
-    <w:lsdException w:name="Outline List 2" w:semiHidden="1" w:unhideWhenUsed="1"/>
-    <w:lsdException w:name="Outline List 3" w:semiHidden="1" w:unhideWhenUsed="1"/>
-    <w:lsdException w:name="Table Simple 1" w:semiHidden="1" w:unhideWhenUsed="1"/>
-    <w:lsdException w:name="Table Simple 2" w:semiHidden="1" w:unhideWhenUsed="1"/>
-    <w:lsdException w:name="Table Simple 3" w:semiHidden="1" w:unhideWhenUsed="1"/>
-    <w:lsdException w:name="Table Classic 1" w:semiHidden="1" w:unhideWhenUsed="1"/>
-    <w:lsdException w:name="Table Classic 2" w:semiHidden="1" w:unhideWhenUsed="1"/>
-    <w:lsdException w:name="Table Classic 3" w:semiHidden="1" w:unhideWhenUsed="1"/>
-    <w:lsdException w:name="Table Classic 4" w:semiHidden="1" w:unhideWhenUsed="1"/>
-    <w:lsdException w:name="Table Colorful 1" w:semiHidden="1" w:unhideWhenUsed="1"/>
-    <w:lsdException w:name="Table Colorful 2" w:semiHidden="1" w:unhideWhenUsed="1"/>
-    <w:lsdException w:name="Table Colorful 3" w:semiHidden="1" w:unhideWhenUsed="1"/>
-    <w:lsdException w:name="Table Columns 1" w:semiHidden="1" w:unhideWhenUsed="1"/>
-    <w:lsdException w:name="Table Columns 2" w:semiHidden="1" w:unhideWhenUsed="1"/>
-    <w:lsdException w:name="Table Columns 3" w:semiHidden="1" w:unhideWhenUsed="1"/>
-    <w:lsdException w:name="Table Columns 4" w:semiHidden="1" w:unhideWhenUsed="1"/>
-    <w:lsdException w:name="Table Columns 5" w:semiHidden="1" w:unhideWhenUsed="1"/>
-    <w:lsdException w:name="Table Grid 1" w:semiHidden="1" w:unhideWhenUsed="1"/>
-    <w:lsdException w:name="Table Grid 2" w:semiHidden="1" w:unhideWhenUsed="1"/>
-    <w:lsdException w:name="Table Grid 3" w:semiHidden="1" w:unhideWhenUsed="1"/>
-    <w:lsdException w:name="Table Grid 4" w:semiHidden="1" w:unhideWhenUsed="1"/>
-    <w:lsdException w:name="Table Grid 5" w:semiHidden="1" w:unhideWhenUsed="1"/>
-    <w:lsdException w:name="Table Grid 6" w:semiHidden="1" w:unhideWhenUsed="1"/>
-    <w:lsdException w:name="Table Grid 7" w:semiHidden="1" w:unhideWhenUsed="1"/>
-    <w:lsdException w:name="Table Grid 8" w:semiHidden="1" w:unhideWhenUsed="1"/>
-    <w:lsdException w:name="Table List 1" w:semiHidden="1" w:unhideWhenUsed="1"/>
-    <w:lsdException w:name="Table List 2" w:semiHidden="1" w:unhideWhenUsed="1"/>
-    <w:lsdException w:name="Table List 3" w:semiHidden="1" w:unhideWhenUsed="1"/>
-    <w:lsdException w:name="Table List 4" w:semiHidden="1" w:unhideWhenUsed="1"/>
-    <w:lsdException w:name="Table List 5" w:semiHidden="1" w:unhideWhenUsed="1"/>
-    <w:lsdException w:name="Table List 6" w:semiHidden="1" w:unhideWhenUsed="1"/>
-    <w:lsdException w:name="Table List 7" w:semiHidden="1" w:unhideWhenUsed="1"/>
-    <w:lsdException w:name="Table List 8" w:semiHidden="1" w:unhideWhenUsed="1"/>
-    <w:lsdException w:name="Table 3D effects 1" w:semiHidden="1" w:unhideWhenUsed="1"/>
-    <w:lsdException w:name="Table 3D effects 2" w:semiHidden="1" w:unhideWhenUsed="1"/>
-    <w:lsdException w:name="Table 3D effects 3" w:semiHidden="1" w:unhideWhenUsed="1"/>
-    <w:lsdException w:name="Table Contemporary" w:semiHidden="1" w:unhideWhenUsed="1"/>
-    <w:lsdException w:name="Table Elegant" w:semiHidden="1" w:unhideWhenUsed="1"/>
-    <w:lsdException w:name="Table Professional" w:semiHidden="1" w:unhideWhenUsed="1"/>
-    <w:lsdException w:name="Table Subtle 1" w:semiHidden="1" w:unhideWhenUsed="1"/>
-    <w:lsdException w:name="Table Subtle 2" w:semiHidden="1" w:unhideWhenUsed="1"/>
-    <w:lsdException w:name="Table Web 1" w:semiHidden="1" w:unhideWhenUsed="1"/>
-    <w:lsdException w:name="Table Web 2" w:semiHidden="1" w:unhideWhenUsed="1"/>
-    <w:lsdException w:name="Table Web 3" w:semiHidden="1" w:unhideWhenUsed="1"/>
-    <w:lsdException w:name="Balloon Text" w:semiHidden="1" w:unhideWhenUsed="1"/>
-    <w:lsdException w:name="Table Grid" w:uiPriority="39"/>
-    <w:lsdException w:name="Table Theme" w:semiHidden="1" w:unhideWhenUsed="1"/>
-    <w:lsdException w:name="Placeholder Text" w:semiHidden="1"/>
-    <w:lsdException w:name="No Spacing" w:uiPriority="1" w:qFormat="1"/>
-    <w:lsdException w:name="Light Shading" w:uiPriority="60"/>
-    <w:lsdException w:name="Light List" w:uiPriority="61"/>
-    <w:lsdException w:name="Light Grid" w:uiPriority="62"/>
-    <w:lsdException w:name="Medium Shading 1" w:uiPriority="63"/>
-    <w:lsdException w:name="Medium Shading 2" w:uiPriority="64"/>
-    <w:lsdException w:name="Medium List 1" w:uiPriority="65"/>
-    <w:lsdException w:name="Medium List 2" w:uiPriority="66"/>
-    <w:lsdException w:name="Medium Grid 1" w:uiPriority="67"/>
-    <w:lsdException w:name="Medium Grid 2" w:uiPriority="68"/>
-    <w:lsdException w:name="Medium Grid 3" w:uiPriority="69"/>
-    <w:lsdException w:name="Dark List" w:uiPriority="70"/>
-    <w:lsdException w:name="Colorful Shading" w:uiPriority="71"/>
-    <w:lsdException w:name="Colorful List" w:uiPriority="72"/>
-    <w:lsdException w:name="Colorful Grid" w:uiPriority="73"/>
-    <w:lsdException w:name="Light Shading Accent 1" w:uiPriority="60"/>
-    <w:lsdException w:name="Light List Accent 1" w:uiPriority="61"/>
-    <w:lsdException w:name="Light Grid Accent 1" w:uiPriority="62"/>
-    <w:lsdException w:name="Medium Shading 1 Accent 1" w:uiPriority="63"/>
-    <w:lsdException w:name="Medium Shading 2 Accent 1" w:uiPriority="64"/>
-    <w:lsdException w:name="Medium List 1 Accent 1" w:uiPriority="65"/>
-    <w:lsdException w:name="Revision" w:semiHidden="1"/>
-    <w:lsdException w:name="List Paragraph" w:uiPriority="34" w:qFormat="1"/>
-    <w:lsdException w:name="Quote" w:uiPriority="29" w:qFormat="1"/>
-    <w:lsdException w:name="Intense Quote" w:uiPriority="30" w:qFormat="1"/>
-    <w:lsdException w:name="Medium List 2 Accent 1" w:uiPriority="66"/>
-    <w:lsdException w:name="Medium Grid 1 Accent 1" w:uiPriority="67"/>
-    <w:lsdException w:name="Medium Grid 2 Accent 1" w:uiPriority="68"/>
-    <w:lsdException w:name="Medium Grid 3 Accent 1" w:uiPriority="69"/>
-    <w:lsdException w:name="Dark List Accent 1" w:uiPriority="70"/>
-    <w:lsdException w:name="Colorful Shading Accent 1" w:uiPriority="71"/>
-    <w:lsdException w:name="Colorful List Accent 1" w:uiPriority="72"/>
-    <w:lsdException w:name="Colorful Grid Accent 1" w:uiPriority="73"/>
-    <w:lsdException w:name="Light Shading Accent 2" w:uiPriority="60"/>
-    <w:lsdException w:name="Light List Accent 2" w:uiPriority="61"/>
-    <w:lsdException w:name="Light Grid Accent 2" w:uiPriority="62"/>
-    <w:lsdException w:name="Medium Shading 1 Accent 2" w:uiPriority="63"/>
-    <w:lsdException w:name="Medium Shading 2 Accent 2" w:uiPriority="64"/>
-    <w:lsdException w:name="Medium List 1 Accent 2" w:uiPriority="65"/>
-    <w:lsdException w:name="Medium List 2 Accent 2" w:uiPriority="66"/>
-    <w:lsdException w:name="Medium Grid 1 Accent 2" w:uiPriority="67"/>
-    <w:lsdException w:name="Medium Grid 2 Accent 2" w:uiPriority="68"/>
-    <w:lsdException w:name="Medium Grid 3 Accent 2" w:uiPriority="69"/>
-    <w:lsdException w:name="Dark List Accent 2" w:uiPriority="70"/>
-    <w:lsdException w:name="Colorful Shading Accent 2" w:uiPriority="71"/>
-    <w:lsdException w:name="Colorful List Accent 2" w:uiPriority="72"/>
-    <w:lsdException w:name="Colorful Grid Accent 2" w:uiPriority="73"/>
-    <w:lsdException w:name="Light Shading Accent 3" w:uiPriority="60"/>
-    <w:lsdException w:name="Light List Accent 3" w:uiPriority="61"/>
-    <w:lsdException w:name="Light Grid Accent 3" w:uiPriority="62"/>
-    <w:lsdException w:name="Medium Shading 1 Accent 3" w:uiPriority="63"/>
-    <w:lsdException w:name="Medium Shading 2 Accent 3" w:uiPriority="64"/>
-    <w:lsdException w:name="Medium List 1 Accent 3" w:uiPriority="65"/>
-    <w:lsdException w:name="Medium List 2 Accent 3" w:uiPriority="66"/>
-    <w:lsdException w:name="Medium Grid 1 Accent 3" w:uiPriority="67"/>
-    <w:lsdException w:name="Medium Grid 2 Accent 3" w:uiPriority="68"/>
-    <w:lsdException w:name="Medium Grid 3 Accent 3" w:uiPriority="69"/>
-    <w:lsdException w:name="Dark List Accent 3" w:uiPriority="70"/>
-    <w:lsdException w:name="Colorful Shading Accent 3" w:uiPriority="71"/>
-    <w:lsdException w:name="Colorful List Accent 3" w:uiPriority="72"/>
-    <w:lsdException w:name="Colorful Grid Accent 3" w:uiPriority="73"/>
-    <w:lsdException w:name="Light Shading Accent 4" w:uiPriority="60"/>
-    <w:lsdException w:name="Light List Accent 4" w:uiPriority="61"/>
-    <w:lsdException w:name="Light Grid Accent 4" w:uiPriority="62"/>
-    <w:lsdException w:name="Medium Shading 1 Accent 4" w:uiPriority="63"/>
-    <w:lsdException w:name="Medium Shading 2 Accent 4" w:uiPriority="64"/>
-    <w:lsdException w:name="Medium List 1 Accent 4" w:uiPriority="65"/>
-    <w:lsdException w:name="Medium List 2 Accent 4" w:uiPriority="66"/>
-    <w:lsdException w:name="Medium Grid 1 Accent 4" w:uiPriority="67"/>
-    <w:lsdException w:name="Medium Grid 2 Accent 4" w:uiPriority="68"/>
-    <w:lsdException w:name="Medium Grid 3 Accent 4" w:uiPriority="69"/>
-    <w:lsdException w:name="Dark List Accent 4" w:uiPriority="70"/>
-    <w:lsdException w:name="Colorful Shading Accent 4" w:uiPriority="71"/>
-    <w:lsdException w:name="Colorful List Accent 4" w:uiPriority="72"/>
-    <w:lsdException w:name="Colorful Grid Accent 4" w:uiPriority="73"/>
-    <w:lsdException w:name="Light Shading Accent 5" w:uiPriority="60"/>
-    <w:lsdException w:name="Light List Accent 5" w:uiPriority="61"/>
-    <w:lsdException w:name="Light Grid Accent 5" w:uiPriority="62"/>
-    <w:lsdException w:name="Medium Shading 1 Accent 5" w:uiPriority="63"/>
-    <w:lsdException w:name="Medium Shading 2 Accent 5" w:uiPriority="64"/>
-    <w:lsdException w:name="Medium List 1 Accent 5" w:uiPriority="65"/>
-    <w:lsdException w:name="Medium List 2 Accent 5" w:uiPriority="66"/>
-    <w:lsdException w:name="Medium Grid 1 Accent 5" w:uiPriority="67"/>
-    <w:lsdException w:name="Medium Grid 2 Accent 5" w:uiPriority="68"/>
-    <w:lsdException w:name="Medium Grid 3 Accent 5" w:uiPriority="69"/>
-    <w:lsdException w:name="Dark List Accent 5" w:uiPriority="70"/>
-    <w:lsdException w:name="Colorful Shading Accent 5" w:uiPriority="71"/>
-    <w:lsdException w:name="Colorful List Accent 5" w:uiPriority="72"/>
-    <w:lsdException w:name="Colorful Grid Accent 5" w:uiPriority="73"/>
-    <w:lsdException w:name="Light Shading Accent 6" w:uiPriority="60"/>
-    <w:lsdException w:name="Light List Accent 6" w:uiPriority="61"/>
-    <w:lsdException w:name="Light Grid Accent 6" w:uiPriority="62"/>
-    <w:lsdException w:name="Medium Shading 1 Accent 6" w:uiPriority="63"/>
-    <w:lsdException w:name="Medium Shading 2 Accent 6" w:uiPriority="64"/>
-    <w:lsdException w:name="Medium List 1 Accent 6" w:uiPriority="65"/>
-    <w:lsdException w:name="Medium List 2 Accent 6" w:uiPriority="66"/>
-    <w:lsdException w:name="Medium Grid 1 Accent 6" w:uiPriority="67"/>
-    <w:lsdException w:name="Medium Grid 2 Accent 6" w:uiPriority="68"/>
-    <w:lsdException w:name="Medium Grid 3 Accent 6" w:uiPriority="69"/>
-    <w:lsdException w:name="Dark List Accent 6" w:uiPriority="70"/>
-    <w:lsdException w:name="Colorful Shading Accent 6" w:uiPriority="71"/>
-    <w:lsdException w:name="Colorful List Accent 6" w:uiPriority="72"/>
-    <w:lsdException w:name="Colorful Grid Accent 6" w:uiPriority="73"/>
-    <w:lsdException w:name="Subtle Emphasis" w:uiPriority="19" w:qFormat="1"/>
-    <w:lsdException w:name="Intense Emphasis" w:uiPriority="21" w:qFormat="1"/>
-    <w:lsdException w:name="Subtle Reference" w:uiPriority="31" w:qFormat="1"/>
-    <w:lsdException w:name="Intense Reference" w:uiPriority="32" w:qFormat="1"/>
-    <w:lsdException w:name="Book Title" w:uiPriority="33" w:qFormat="1"/>
-    <w:lsdException w:name="Bibliography" w:semiHidden="1" w:uiPriority="37" w:unhideWhenUsed="1"/>
-    <w:lsdException w:name="TOC Heading" w:semiHidden="1" w:uiPriority="39" w:unhideWhenUsed="1" w:qFormat="1"/>
-    <w:lsdException w:name="Plain Table 1" w:uiPriority="41"/>
-    <w:lsdException w:name="Plain Table 2" w:uiPriority="42"/>
-    <w:lsdException w:name="Plain Table 3" w:uiPriority="43"/>
-    <w:lsdException w:name="Plain Table 4" w:uiPriority="44"/>
-    <w:lsdException w:name="Plain Table 5" w:uiPriority="45"/>
-    <w:lsdException w:name="Grid Table Light" w:uiPriority="40"/>
-    <w:lsdException w:name="Grid Table 1 Light" w:uiPriority="46"/>
-    <w:lsdException w:name="Grid Table 2" w:uiPriority="47"/>
-    <w:lsdException w:name="Grid Table 3" w:uiPriority="48"/>
-    <w:lsdException w:name="Grid Table 4" w:uiPriority="49"/>
-    <w:lsdException w:name="Grid Table 5 Dark" w:uiPriority="50"/>
-    <w:lsdException w:name="Grid Table 6 Colorful" w:uiPriority="51"/>
-    <w:lsdException w:name="Grid Table 7 Colorful" w:uiPriority="52"/>
-    <w:lsdException w:name="Grid Table 1 Light Accent 1" w:uiPriority="46"/>
-    <w:lsdException w:name="Grid Table 2 Accent 1" w:uiPriority="47"/>
-    <w:lsdException w:name="Grid Table 3 Accent 1" w:uiPriority="48"/>
-    <w:lsdException w:name="Grid Table 4 Accent 1" w:uiPriority="49"/>
-    <w:lsdException w:name="Grid Table 5 Dark Accent 1" w:uiPriority="50"/>
-    <w:lsdException w:name="Grid Table 6 Colorful Accent 1" w:uiPriority="51"/>
-    <w:lsdException w:name="Grid Table 7 Colorful Accent 1" w:uiPriority="52"/>
-    <w:lsdException w:name="Grid Table 1 Light Accent 2" w:uiPriority="46"/>
-    <w:lsdException w:name="Grid Table 2 Accent 2" w:uiPriority="47"/>
-    <w:lsdException w:name="Grid Table 3 Accent 2" w:uiPriority="48"/>
-    <w:lsdException w:name="Grid Table 4 Accent 2" w:uiPriority="49"/>
-    <w:lsdException w:name="Grid Table 5 Dark Accent 2" w:uiPriority="50"/>
-    <w:lsdException w:name="Grid Table 6 Colorful Accent 2" w:uiPriority="51"/>
-    <w:lsdException w:name="Grid Table 7 Colorful Accent 2" w:uiPriority="52"/>
-    <w:lsdException w:name="Grid Table 1 Light Accent 3" w:uiPriority="46"/>
-    <w:lsdException w:name="Grid Table 2 Accent 3" w:uiPriority="47"/>
-    <w:lsdException w:name="Grid Table 3 Accent 3" w:uiPriority="48"/>
-    <w:lsdException w:name="Grid Table 4 Accent 3" w:uiPriority="49"/>
-    <w:lsdException w:name="Grid Table 5 Dark Accent 3" w:uiPriority="50"/>
-    <w:lsdException w:name="Grid Table 6 Colorful Accent 3" w:uiPriority="51"/>
-    <w:lsdException w:name="Grid Table 7 Colorful Accent 3" w:uiPriority="52"/>
-    <w:lsdException w:name="Grid Table 1 Light Accent 4" w:uiPriority="46"/>
-    <w:lsdException w:name="Grid Table 2 Accent 4" w:uiPriority="47"/>
-    <w:lsdException w:name="Grid Table 3 Accent 4" w:uiPriority="48"/>
-    <w:lsdException w:name="Grid Table 4 Accent 4" w:uiPriority="49"/>
-    <w:lsdException w:name="Grid Table 5 Dark Accent 4" w:uiPriority="50"/>
-    <w:lsdException w:name="Grid Table 6 Colorful Accent 4" w:uiPriority="51"/>
-    <w:lsdException w:name="Grid Table 7 Colorful Accent 4" w:uiPriority="52"/>
-    <w:lsdException w:name="Grid Table 1 Light Accent 5" w:uiPriority="46"/>
-    <w:lsdException w:name="Grid Table 2 Accent 5" w:uiPriority="47"/>
-    <w:lsdException w:name="Grid Table 3 Accent 5" w:uiPriority="48"/>
-    <w:lsdException w:name="Grid Table 4 Accent 5" w:uiPriority="49"/>
-    <w:lsdException w:name="Grid Table 5 Dark Accent 5" w:uiPriority="50"/>
-    <w:lsdException w:name="Grid Table 6 Colorful Accent 5" w:uiPriority="51"/>
-    <w:lsdException w:name="Grid Table 7 Colorful Accent 5" w:uiPriority="52"/>
-    <w:lsdException w:name="Grid Table 1 Light Accent 6" w:uiPriority="46"/>
-    <w:lsdException w:name="Grid Table 2 Accent 6" w:uiPriority="47"/>
-    <w:lsdException w:name="Grid Table 3 Accent 6" w:uiPriority="48"/>
-    <w:lsdException w:name="Grid Table 4 Accent 6" w:uiPriority="49"/>
-    <w:lsdException w:name="Grid Table 5 Dark Accent 6" w:uiPriority="50"/>
-    <w:lsdException w:name="Grid Table 6 Colorful Accent 6" w:uiPriority="51"/>
-    <w:lsdException w:name="Grid Table 7 Colorful Accent 6" w:uiPriority="52"/>
-    <w:lsdException w:name="List Table 1 Light" w:uiPriority="46"/>
-    <w:lsdException w:name="List Table 2" w:uiPriority="47"/>
-    <w:lsdException w:name="List Table 3" w:uiPriority="48"/>
-    <w:lsdException w:name="List Table 4" w:uiPriority="49"/>
-    <w:lsdException w:name="List Table 5 Dark" w:uiPriority="50"/>
-    <w:lsdException w:name="List Table 6 Colorful" w:uiPriority="51"/>
-    <w:lsdException w:name="List Table 7 Colorful" w:uiPriority="52"/>
-    <w:lsdException w:name="List Table 1 Light Accent 1" w:uiPriority="46"/>
-    <w:lsdException w:name="List Table 2 Accent 1" w:uiPriority="47"/>
-    <w:lsdException w:name="List Table 3 Accent 1" w:uiPriority="48"/>
-    <w:lsdException w:name="List Table 4 Accent 1" w:uiPriority="49"/>
-    <w:lsdException w:name="List Table 5 Dark Accent 1" w:uiPriority="50"/>
-    <w:lsdException w:name="List Table 6 Colorful Accent 1" w:uiPriority="51"/>
-    <w:lsdException w:name="List Table 7 Colorful Accent 1" w:uiPriority="52"/>
-    <w:lsdException w:name="List Table 1 Light Accent 2" w:uiPriority="46"/>
-    <w:lsdException w:name="List Table 2 Accent 2" w:uiPriority="47"/>
-    <w:lsdException w:name="List Table 3 Accent 2" w:uiPriority="48"/>
-    <w:lsdException w:name="List Table 4 Accent 2" w:uiPriority="49"/>
-    <w:lsdException w:name="List Table 5 Dark Accent 2" w:uiPriority="50"/>
-    <w:lsdException w:name="List Table 6 Colorful Accent 2" w:uiPriority="51"/>
-    <w:lsdException w:name="List Table 7 Colorful Accent 2" w:uiPriority="52"/>
-    <w:lsdException w:name="List Table 1 Light Accent 3" w:uiPriority="46"/>
-    <w:lsdException w:name="List Table 2 Accent 3" w:uiPriority="47"/>
-    <w:lsdException w:name="List Table 3 Accent 3" w:uiPriority="48"/>
-    <w:lsdException w:name="List Table 4 Accent 3" w:uiPriority="49"/>
-    <w:lsdException w:name="List Table 5 Dark Accent 3" w:uiPriority="50"/>
-    <w:lsdException w:name="List Table 6 Colorful Accent 3" w:uiPriority="51"/>
-    <w:lsdException w:name="List Table 7 Colorful Accent 3" w:uiPriority="52"/>
-    <w:lsdException w:name="List Table 1 Light Accent 4" w:uiPriority="46"/>
-    <w:lsdException w:name="List Table 2 Accent 4" w:uiPriority="47"/>
-    <w:lsdException w:name="List Table 3 Accent 4" w:uiPriority="48"/>
-    <w:lsdException w:name="List Table 4 Accent 4" w:uiPriority="49"/>
-    <w:lsdException w:name="List Table 5 Dark Accent 4" w:uiPriority="50"/>
-    <w:lsdException w:name="List Table 6 Colorful Accent 4" w:uiPriority="51"/>
-    <w:lsdException w:name="List Table 7 Colorful Accent 4" w:uiPriority="52"/>
-    <w:lsdException w:name="List Table 1 Light Accent 5" w:uiPriority="46"/>
-    <w:lsdException w:name="List Table 2 Accent 5" w:uiPriority="47"/>
-    <w:lsdException w:name="List Table 3 Accent 5" w:uiPriority="48"/>
-    <w:lsdException w:name="List Table 4 Accent 5" w:uiPriority="49"/>
-    <w:lsdException w:name="List Table 5 Dark Accent 5" w:uiPriority="50"/>
-    <w:lsdException w:name="List Table 6 Colorful Accent 5" w:uiPriority="51"/>
-    <w:lsdException w:name="List Table 7 Colorful Accent 5" w:uiPriority="52"/>
-    <w:lsdException w:name="List Table 1 Light Accent 6" w:uiPriority="46"/>
-    <w:lsdException w:name="List Table 2 Accent 6" w:uiPriority="47"/>
-    <w:lsdException w:name="List Table 3 Accent 6" w:uiPriority="48"/>
-    <w:lsdException w:name="List Table 4 Accent 6" w:uiPriority="49"/>
-    <w:lsdException w:name="List Table 5 Dark Accent 6" w:uiPriority="50"/>
-    <w:lsdException w:name="List Table 6 Colorful Accent 6" w:uiPriority="51"/>
-    <w:lsdException w:name="List Table 7 Colorful Accent 6" w:uiPriority="52"/>
-    <w:lsdException w:name="Mention" w:semiHidden="1" w:unhideWhenUsed="1"/>
-    <w:lsdException w:name="Smart Hyperlink" w:semiHidden="1" w:unhideWhenUsed="1"/>
-    <w:lsdException w:name="Hashtag" w:semiHidden="1" w:unhideWhenUsed="1"/>
-    <w:lsdException w:name="Unresolved Mention" w:semiHidden="1" w:unhideWhenUsed="1"/>
-    <w:lsdException w:name="Smart Link" w:semiHidden="1" w:unhideWhenUsed="1"/>
+  <w:latentStyles w:defLockedState="0" w:defUIPriority="99" w:defSemiHidden="1" w:defUnhideWhenUsed="1" w:defQFormat="0" w:count="267">
+    <w:lsdException w:name="Normal" w:semiHidden="0" w:uiPriority="0" w:unhideWhenUsed="0" w:qFormat="1"/>
+    <w:lsdException w:name="heading 1" w:semiHidden="0" w:uiPriority="9" w:unhideWhenUsed="0" w:qFormat="1"/>
+    <w:lsdException w:name="heading 2" w:uiPriority="9" w:qFormat="1"/>
+    <w:lsdException w:name="heading 3" w:uiPriority="9" w:qFormat="1"/>
+    <w:lsdException w:name="heading 4" w:uiPriority="9" w:qFormat="1"/>
+    <w:lsdException w:name="heading 5" w:uiPriority="9" w:qFormat="1"/>
+    <w:lsdException w:name="heading 6" w:uiPriority="9" w:qFormat="1"/>
+    <w:lsdException w:name="heading 7" w:uiPriority="9" w:qFormat="1"/>
+    <w:lsdException w:name="heading 8" w:uiPriority="9" w:qFormat="1"/>
+    <w:lsdException w:name="heading 9" w:uiPriority="9" w:qFormat="1"/>
+    <w:lsdException w:name="toc 1" w:uiPriority="39"/>
+    <w:lsdException w:name="toc 2" w:uiPriority="39"/>
+    <w:lsdException w:name="toc 3" w:uiPriority="39"/>
+    <w:lsdException w:name="toc 4" w:uiPriority="39"/>
+    <w:lsdException w:name="toc 5" w:uiPriority="39"/>
+    <w:lsdException w:name="toc 6" w:uiPriority="39"/>
+    <w:lsdException w:name="toc 7" w:uiPriority="39"/>
+    <w:lsdException w:name="toc 8" w:uiPriority="39"/>
+    <w:lsdException w:name="toc 9" w:uiPriority="39"/>
+    <w:lsdException w:name="caption" w:uiPriority="35" w:qFormat="1"/>
+    <w:lsdException w:name="Title" w:semiHidden="0" w:uiPriority="10" w:unhideWhenUsed="0" w:qFormat="1"/>
+    <w:lsdException w:name="Default Paragraph Font" w:uiPriority="1"/>
+    <w:lsdException w:name="Subtitle" w:semiHidden="0" w:uiPriority="11" w:unhideWhenUsed="0" w:qFormat="1"/>
+    <w:lsdException w:name="Strong" w:semiHidden="0" w:uiPriority="22" w:unhideWhenUsed="0" w:qFormat="1"/>
+    <w:lsdException w:name="Emphasis" w:semiHidden="0" w:uiPriority="20" w:unhideWhenUsed="0" w:qFormat="1"/>
+    <w:lsdException w:name="Table Grid" w:semiHidden="0" w:uiPriority="39" w:unhideWhenUsed="0"/>
+    <w:lsdException w:name="Placeholder Text" w:unhideWhenUsed="0"/>
+    <w:lsdException w:name="No Spacing" w:semiHidden="0" w:uiPriority="1" w:unhideWhenUsed="0" w:qFormat="1"/>
+    <w:lsdException w:name="Light Shading" w:semiHidden="0" w:uiPriority="60" w:unhideWhenUsed="0"/>
+    <w:lsdException w:name="Light List" w:semiHidden="0" w:uiPriority="61" w:unhideWhenUsed="0"/>
+    <w:lsdException w:name="Light Grid" w:semiHidden="0" w:uiPriority="62" w:unhideWhenUsed="0"/>
+    <w:lsdException w:name="Medium Shading 1" w:semiHidden="0" w:uiPriority="63" w:unhideWhenUsed="0"/>
+    <w:lsdException w:name="Medium Shading 2" w:semiHidden="0" w:uiPriority="64" w:unhideWhenUsed="0"/>
+    <w:lsdException w:name="Medium List 1" w:semiHidden="0" w:uiPriority="65" w:unhideWhenUsed="0"/>
+    <w:lsdException w:name="Medium List 2" w:semiHidden="0" w:uiPriority="66" w:unhideWhenUsed="0"/>
+    <w:lsdException w:name="Medium Grid 1" w:semiHidden="0" w:uiPriority="67" w:unhideWhenUsed="0"/>
+    <w:lsdException w:name="Medium Grid 2" w:semiHidden="0" w:uiPriority="68" w:unhideWhenUsed="0"/>
+    <w:lsdException w:name="Medium Grid 3" w:semiHidden="0" w:uiPriority="69" w:unhideWhenUsed="0"/>
+    <w:lsdException w:name="Dark List" w:semiHidden="0" w:uiPriority="70" w:unhideWhenUsed="0"/>
+    <w:lsdException w:name="Colorful Shading" w:semiHidden="0" w:uiPriority="71" w:unhideWhenUsed="0"/>
+    <w:lsdException w:name="Colorful List" w:semiHidden="0" w:uiPriority="72" w:unhideWhenUsed="0"/>
+    <w:lsdException w:name="Colorful Grid" w:semiHidden="0" w:uiPriority="73" w:unhideWhenUsed="0"/>
+    <w:lsdException w:name="Light Shading Accent 1" w:semiHidden="0" w:uiPriority="60" w:unhideWhenUsed="0"/>
+    <w:lsdException w:name="Light List Accent 1" w:semiHidden="0" w:uiPriority="61" w:unhideWhenUsed="0"/>
+    <w:lsdException w:name="Light Grid Accent 1" w:semiHidden="0" w:uiPriority="62" w:unhideWhenUsed="0"/>
+    <w:lsdException w:name="Medium Shading 1 Accent 1" w:semiHidden="0" w:uiPriority="63" w:unhideWhenUsed="0"/>
+    <w:lsdException w:name="Medium Shading 2 Accent 1" w:semiHidden="0" w:uiPriority="64" w:unhideWhenUsed="0"/>
+    <w:lsdException w:name="Medium List 1 Accent 1" w:semiHidden="0" w:uiPriority="65" w:unhideWhenUsed="0"/>
+    <w:lsdException w:name="Revision" w:unhideWhenUsed="0"/>
+    <w:lsdException w:name="List Paragraph" w:semiHidden="0" w:uiPriority="34" w:unhideWhenUsed="0" w:qFormat="1"/>
+    <w:lsdException w:name="Quote" w:semiHidden="0" w:uiPriority="29" w:unhideWhenUsed="0" w:qFormat="1"/>
+    <w:lsdException w:name="Intense Quote" w:semiHidden="0" w:uiPriority="30" w:unhideWhenUsed="0" w:qFormat="1"/>
+    <w:lsdException w:name="Medium List 2 Accent 1" w:semiHidden="0" w:uiPriority="66" w:unhideWhenUsed="0"/>
+    <w:lsdException w:name="Medium Grid 1 Accent 1" w:semiHidden="0" w:uiPriority="67" w:unhideWhenUsed="0"/>
+    <w:lsdException w:name="Medium Grid 2 Accent 1" w:semiHidden="0" w:uiPriority="68" w:unhideWhenUsed="0"/>
+    <w:lsdException w:name="Medium Grid 3 Accent 1" w:semiHidden="0" w:uiPriority="69" w:unhideWhenUsed="0"/>
+    <w:lsdException w:name="Dark List Accent 1" w:semiHidden="0" w:uiPriority="70" w:unhideWhenUsed="0"/>
+    <w:lsdException w:name="Colorful Shading Accent 1" w:semiHidden="0" w:uiPriority="71" w:unhideWhenUsed="0"/>
+    <w:lsdException w:name="Colorful List Accent 1" w:semiHidden="0" w:uiPriority="72" w:unhideWhenUsed="0"/>
+    <w:lsdException w:name="Colorful Grid Accent 1" w:semiHidden="0" w:uiPriority="73" w:unhideWhenUsed="0"/>
+    <w:lsdException w:name="Light Shading Accent 2" w:semiHidden="0" w:uiPriority="60" w:unhideWhenUsed="0"/>
+    <w:lsdException w:name="Light List Accent 2" w:semiHidden="0" w:uiPriority="61" w:unhideWhenUsed="0"/>
+    <w:lsdException w:name="Light Grid Accent 2" w:semiHidden="0" w:uiPriority="62" w:unhideWhenUsed="0"/>
+    <w:lsdException w:name="Medium Shading 1 Accent 2" w:semiHidden="0" w:uiPriority="63" w:unhideWhenUsed="0"/>
+    <w:lsdException w:name="Medium Shading 2 Accent 2" w:semiHidden="0" w:uiPriority="64" w:unhideWhenUsed="0"/>
+    <w:lsdException w:name="Medium List 1 Accent 2" w:semiHidden="0" w:uiPriority="65" w:unhideWhenUsed="0"/>
+    <w:lsdException w:name="Medium List 2 Accent 2" w:semiHidden="0" w:uiPriority="66" w:unhideWhenUsed="0"/>
+    <w:lsdException w:name="Medium Grid 1 Accent 2" w:semiHidden="0" w:uiPriority="67" w:unhideWhenUsed="0"/>
+    <w:lsdException w:name="Medium Grid 2 Accent 2" w:semiHidden="0" w:uiPriority="68" w:unhideWhenUsed="0"/>
+    <w:lsdException w:name="Medium Grid 3 Accent 2" w:semiHidden="0" w:uiPriority="69" w:unhideWhenUsed="0"/>
+    <w:lsdException w:name="Dark List Accent 2" w:semiHidden="0" w:uiPriority="70" w:unhideWhenUsed="0"/>
+    <w:lsdException w:name="Colorful Shading Accent 2" w:semiHidden="0" w:uiPriority="71" w:unhideWhenUsed="0"/>
+    <w:lsdException w:name="Colorful List Accent 2" w:semiHidden="0" w:uiPriority="72" w:unhideWhenUsed="0"/>
+    <w:lsdException w:name="Colorful Grid Accent 2" w:semiHidden="0" w:uiPriority="73" w:unhideWhenUsed="0"/>
+    <w:lsdException w:name="Light Shading Accent 3" w:semiHidden="0" w:uiPriority="60" w:unhideWhenUsed="0"/>
+    <w:lsdException w:name="Light List Accent 3" w:semiHidden="0" w:uiPriority="61" w:unhideWhenUsed="0"/>
+    <w:lsdException w:name="Light Grid Accent 3" w:semiHidden="0" w:uiPriority="62" w:unhideWhenUsed="0"/>
+    <w:lsdException w:name="Medium Shading 1 Accent 3" w:semiHidden="0" w:uiPriority="63" w:unhideWhenUsed="0"/>
+    <w:lsdException w:name="Medium Shading 2 Accent 3" w:semiHidden="0" w:uiPriority="64" w:unhideWhenUsed="0"/>
+    <w:lsdException w:name="Medium List 1 Accent 3" w:semiHidden="0" w:uiPriority="65" w:unhideWhenUsed="0"/>
+    <w:lsdException w:name="Medium List 2 Accent 3" w:semiHidden="0" w:uiPriority="66" w:unhideWhenUsed="0"/>
+    <w:lsdException w:name="Medium Grid 1 Accent 3" w:semiHidden="0" w:uiPriority="67" w:unhideWhenUsed="0"/>
+    <w:lsdException w:name="Medium Grid 2 Accent 3" w:semiHidden="0" w:uiPriority="68" w:unhideWhenUsed="0"/>
+    <w:lsdException w:name="Medium Grid 3 Accent 3" w:semiHidden="0" w:uiPriority="69" w:unhideWhenUsed="0"/>
+    <w:lsdException w:name="Dark List Accent 3" w:semiHidden="0" w:uiPriority="70" w:unhideWhenUsed="0"/>
+    <w:lsdException w:name="Colorful Shading Accent 3" w:semiHidden="0" w:uiPriority="71" w:unhideWhenUsed="0"/>
+    <w:lsdException w:name="Colorful List Accent 3" w:semiHidden="0" w:uiPriority="72" w:unhideWhenUsed="0"/>
+    <w:lsdException w:name="Colorful Grid Accent 3" w:semiHidden="0" w:uiPriority="73" w:unhideWhenUsed="0"/>
+    <w:lsdException w:name="Light Shading Accent 4" w:semiHidden="0" w:uiPriority="60" w:unhideWhenUsed="0"/>
+    <w:lsdException w:name="Light List Accent 4" w:semiHidden="0" w:uiPriority="61" w:unhideWhenUsed="0"/>
+    <w:lsdException w:name="Light Grid Accent 4" w:semiHidden="0" w:uiPriority="62" w:unhideWhenUsed="0"/>
+    <w:lsdException w:name="Medium Shading 1 Accent 4" w:semiHidden="0" w:uiPriority="63" w:unhideWhenUsed="0"/>
+    <w:lsdException w:name="Medium Shading 2 Accent 4" w:semiHidden="0" w:uiPriority="64" w:unhideWhenUsed="0"/>
+    <w:lsdException w:name="Medium List 1 Accent 4" w:semiHidden="0" w:uiPriority="65" w:unhideWhenUsed="0"/>
+    <w:lsdException w:name="Medium List 2 Accent 4" w:semiHidden="0" w:uiPriority="66" w:unhideWhenUsed="0"/>
+    <w:lsdException w:name="Medium Grid 1 Accent 4" w:semiHidden="0" w:uiPriority="67" w:unhideWhenUsed="0"/>
+    <w:lsdException w:name="Medium Grid 2 Accent 4" w:semiHidden="0" w:uiPriority="68" w:unhideWhenUsed="0"/>
+    <w:lsdException w:name="Medium Grid 3 Accent 4" w:semiHidden="0" w:uiPriority="69" w:unhideWhenUsed="0"/>
+    <w:lsdException w:name="Dark List Accent 4" w:semiHidden="0" w:uiPriority="70" w:unhideWhenUsed="0"/>
+    <w:lsdException w:name="Colorful Shading Accent 4" w:semiHidden="0" w:uiPriority="71" w:unhideWhenUsed="0"/>
+    <w:lsdException w:name="Colorful List Accent 4" w:semiHidden="0" w:uiPriority="72" w:unhideWhenUsed="0"/>
+    <w:lsdException w:name="Colorful Grid Accent 4" w:semiHidden="0" w:uiPriority="73" w:unhideWhenUsed="0"/>
+    <w:lsdException w:name="Light Shading Accent 5" w:semiHidden="0" w:uiPriority="60" w:unhideWhenUsed="0"/>
+    <w:lsdException w:name="Light List Accent 5" w:semiHidden="0" w:uiPriority="61" w:unhideWhenUsed="0"/>
+    <w:lsdException w:name="Light Grid Accent 5" w:semiHidden="0" w:uiPriority="62" w:unhideWhenUsed="0"/>
+    <w:lsdException w:name="Medium Shading 1 Accent 5" w:semiHidden="0" w:uiPriority="63" w:unhideWhenUsed="0"/>
+    <w:lsdException w:name="Medium Shading 2 Accent 5" w:semiHidden="0" w:uiPriority="64" w:unhideWhenUsed="0"/>
+    <w:lsdException w:name="Medium List 1 Accent 5" w:semiHidden="0" w:uiPriority="65" w:unhideWhenUsed="0"/>
+    <w:lsdException w:name="Medium List 2 Accent 5" w:semiHidden="0" w:uiPriority="66" w:unhideWhenUsed="0"/>
+    <w:lsdException w:name="Medium Grid 1 Accent 5" w:semiHidden="0" w:uiPriority="67" w:unhideWhenUsed="0"/>
+    <w:lsdException w:name="Medium Grid 2 Accent 5" w:semiHidden="0" w:uiPriority="68" w:unhideWhenUsed="0"/>
+    <w:lsdException w:name="Medium Grid 3 Accent 5" w:semiHidden="0" w:uiPriority="69" w:unhideWhenUsed="0"/>
+    <w:lsdException w:name="Dark List Accent 5" w:semiHidden="0" w:uiPriority="70" w:unhideWhenUsed="0"/>
+    <w:lsdException w:name="Colorful Shading Accent 5" w:semiHidden="0" w:uiPriority="71" w:unhideWhenUsed="0"/>
+    <w:lsdException w:name="Colorful List Accent 5" w:semiHidden="0" w:uiPriority="72" w:unhideWhenUsed="0"/>
+    <w:lsdException w:name="Colorful Grid Accent 5" w:semiHidden="0" w:uiPriority="73" w:unhideWhenUsed="0"/>
+    <w:lsdException w:name="Light Shading Accent 6" w:semiHidden="0" w:uiPriority="60" w:unhideWhenUsed="0"/>
+    <w:lsdException w:name="Light List Accent 6" w:semiHidden="0" w:uiPriority="61" w:unhideWhenUsed="0"/>
+    <w:lsdException w:name="Light Grid Accent 6" w:semiHidden="0" w:uiPriority="62" w:unhideWhenUsed="0"/>
+    <w:lsdException w:name="Medium Shading 1 Accent 6" w:semiHidden="0" w:uiPriority="63" w:unhideWhenUsed="0"/>
+    <w:lsdException w:name="Medium Shading 2 Accent 6" w:semiHidden="0" w:uiPriority="64" w:unhideWhenUsed="0"/>
+    <w:lsdException w:name="Medium List 1 Accent 6" w:semiHidden="0" w:uiPriority="65" w:unhideWhenUsed="0"/>
+    <w:lsdException w:name="Medium List 2 Accent 6" w:semiHidden="0" w:uiPriority="66" w:unhideWhenUsed="0"/>
+    <w:lsdException w:name="Medium Grid 1 Accent 6" w:semiHidden="0" w:uiPriority="67" w:unhideWhenUsed="0"/>
+    <w:lsdException w:name="Medium Grid 2 Accent 6" w:semiHidden="0" w:uiPriority="68" w:unhideWhenUsed="0"/>
+    <w:lsdException w:name="Medium Grid 3 Accent 6" w:semiHidden="0" w:uiPriority="69" w:unhideWhenUsed="0"/>
+    <w:lsdException w:name="Dark List Accent 6" w:semiHidden="0" w:uiPriority="70" w:unhideWhenUsed="0"/>
+    <w:lsdException w:name="Colorful Shading Accent 6" w:semiHidden="0" w:uiPriority="71" w:unhideWhenUsed="0"/>
+    <w:lsdException w:name="Colorful List Accent 6" w:semiHidden="0" w:uiPriority="72" w:unhideWhenUsed="0"/>
+    <w:lsdException w:name="Colorful Grid Accent 6" w:semiHidden="0" w:uiPriority="73" w:unhideWhenUsed="0"/>
+    <w:lsdException w:name="Subtle Emphasis" w:semiHidden="0" w:uiPriority="19" w:unhideWhenUsed="0" w:qFormat="1"/>
+    <w:lsdException w:name="Intense Emphasis" w:semiHidden="0" w:uiPriority="21" w:unhideWhenUsed="0" w:qFormat="1"/>
+    <w:lsdException w:name="Subtle Reference" w:semiHidden="0" w:uiPriority="31" w:unhideWhenUsed="0" w:qFormat="1"/>
+    <w:lsdException w:name="Intense Reference" w:semiHidden="0" w:uiPriority="32" w:unhideWhenUsed="0" w:qFormat="1"/>
+    <w:lsdException w:name="Book Title" w:semiHidden="0" w:uiPriority="33" w:unhideWhenUsed="0" w:qFormat="1"/>
+    <w:lsdException w:name="Bibliography" w:uiPriority="37"/>
+    <w:lsdException w:name="TOC Heading" w:uiPriority="39" w:qFormat="1"/>
   </w:latentStyles>
   <w:style w:type="paragraph" w:default="1" w:styleId="Normal">
     <w:name w:val="Normal"/>
@@ -1368,6 +1387,7 @@
     <w:uiPriority w:val="99"/>
     <w:semiHidden/>
     <w:unhideWhenUsed/>
+    <w:qFormat/>
     <w:tblPr>
       <w:tblInd w:w="0" w:type="dxa"/>
       <w:tblCellMar>
@@ -1526,7 +1546,364 @@
       <w:szCs w:val="16"/>
     </w:rPr>
   </w:style>
+  <w:style w:type="character" w:styleId="Textedelespacerserv">
+    <w:name w:val="Placeholder Text"/>
+    <w:basedOn w:val="Policepardfaut"/>
+    <w:uiPriority w:val="99"/>
+    <w:semiHidden/>
+    <w:rsid w:val="008A3158"/>
+    <w:rPr>
+      <w:color w:val="808080"/>
+    </w:rPr>
+  </w:style>
 </w:styles>
+</file>
+
+<file path=word/glossary/document.xml><?xml version="1.0" encoding="utf-8"?>
+<w:glossaryDocument xmlns:ve="http://schemas.openxmlformats.org/markup-compatibility/2006" xmlns:o="urn:schemas-microsoft-com:office:office" xmlns:r="http://schemas.openxmlformats.org/officeDocument/2006/relationships" xmlns:m="http://schemas.openxmlformats.org/officeDocument/2006/math" xmlns:v="urn:schemas-microsoft-com:vml" xmlns:wp="http://schemas.openxmlformats.org/drawingml/2006/wordprocessingDrawing" xmlns:w10="urn:schemas-microsoft-com:office:word" xmlns:w="http://schemas.openxmlformats.org/wordprocessingml/2006/main" xmlns:wne="http://schemas.microsoft.com/office/word/2006/wordml">
+  <w:docParts/>
+</w:glossaryDocument>
+</file>
+
+<file path=word/glossary/fontTable.xml><?xml version="1.0" encoding="utf-8"?>
+<w:fonts xmlns:r="http://schemas.openxmlformats.org/officeDocument/2006/relationships" xmlns:w="http://schemas.openxmlformats.org/wordprocessingml/2006/main">
+  <w:font w:name="Calibri">
+    <w:panose1 w:val="020F0502020204030204"/>
+    <w:charset w:val="00"/>
+    <w:family w:val="swiss"/>
+    <w:pitch w:val="variable"/>
+    <w:sig w:usb0="E4002EFF" w:usb1="C000247B" w:usb2="00000009" w:usb3="00000000" w:csb0="000001FF" w:csb1="00000000"/>
+  </w:font>
+  <w:font w:name="Courier New">
+    <w:panose1 w:val="02070309020205020404"/>
+    <w:charset w:val="00"/>
+    <w:family w:val="modern"/>
+    <w:pitch w:val="fixed"/>
+    <w:sig w:usb0="E0002EFF" w:usb1="C0007843" w:usb2="00000009" w:usb3="00000000" w:csb0="000001FF" w:csb1="00000000"/>
+  </w:font>
+  <w:font w:name="Times New Roman">
+    <w:panose1 w:val="02020603050405020304"/>
+    <w:charset w:val="00"/>
+    <w:family w:val="roman"/>
+    <w:pitch w:val="variable"/>
+    <w:sig w:usb0="E0002EFF" w:usb1="C000785B" w:usb2="00000009" w:usb3="00000000" w:csb0="000001FF" w:csb1="00000000"/>
+  </w:font>
+  <w:font w:name="Wingdings">
+    <w:panose1 w:val="05000000000000000000"/>
+    <w:charset w:val="02"/>
+    <w:family w:val="auto"/>
+    <w:pitch w:val="variable"/>
+    <w:sig w:usb0="00000000" w:usb1="10000000" w:usb2="00000000" w:usb3="00000000" w:csb0="80000000" w:csb1="00000000"/>
+  </w:font>
+  <w:font w:name="Symbol">
+    <w:panose1 w:val="05050102010706020507"/>
+    <w:charset w:val="02"/>
+    <w:family w:val="roman"/>
+    <w:pitch w:val="variable"/>
+    <w:sig w:usb0="00000000" w:usb1="10000000" w:usb2="00000000" w:usb3="00000000" w:csb0="80000000" w:csb1="00000000"/>
+  </w:font>
+  <w:font w:name="Calibri Light">
+    <w:panose1 w:val="020F0302020204030204"/>
+    <w:charset w:val="00"/>
+    <w:family w:val="swiss"/>
+    <w:pitch w:val="variable"/>
+    <w:sig w:usb0="E4002EFF" w:usb1="C000247B" w:usb2="00000009" w:usb3="00000000" w:csb0="000001FF" w:csb1="00000000"/>
+  </w:font>
+  <w:font w:name="游ゴシック Light">
+    <w:panose1 w:val="00000000000000000000"/>
+    <w:charset w:val="80"/>
+    <w:family w:val="roman"/>
+    <w:notTrueType/>
+    <w:pitch w:val="default"/>
+    <w:sig w:usb0="00000000" w:usb1="00000000" w:usb2="00000000" w:usb3="00000000" w:csb0="00000000" w:csb1="00000000"/>
+  </w:font>
+  <w:font w:name="游明朝">
+    <w:panose1 w:val="00000000000000000000"/>
+    <w:charset w:val="80"/>
+    <w:family w:val="roman"/>
+    <w:notTrueType/>
+    <w:pitch w:val="default"/>
+    <w:sig w:usb0="00000000" w:usb1="00000000" w:usb2="00000000" w:usb3="00000000" w:csb0="00000000" w:csb1="00000000"/>
+  </w:font>
+  <w:font w:name="Tahoma">
+    <w:panose1 w:val="020B0604030504040204"/>
+    <w:charset w:val="00"/>
+    <w:family w:val="swiss"/>
+    <w:pitch w:val="variable"/>
+    <w:sig w:usb0="E1002EFF" w:usb1="C000605B" w:usb2="00000029" w:usb3="00000000" w:csb0="000101FF" w:csb1="00000000"/>
+  </w:font>
+  <w:font w:name="Cambria Math">
+    <w:panose1 w:val="02040503050406030204"/>
+    <w:charset w:val="00"/>
+    <w:family w:val="roman"/>
+    <w:pitch w:val="variable"/>
+    <w:sig w:usb0="E00006FF" w:usb1="420024FF" w:usb2="02000000" w:usb3="00000000" w:csb0="0000019F" w:csb1="00000000"/>
+  </w:font>
+  <w:font w:name="MS Mincho">
+    <w:altName w:val="ＭＳ 明朝"/>
+    <w:panose1 w:val="02020609040205080304"/>
+    <w:charset w:val="80"/>
+    <w:family w:val="modern"/>
+    <w:pitch w:val="fixed"/>
+    <w:sig w:usb0="E00002FF" w:usb1="6AC7FDFB" w:usb2="08000012" w:usb3="00000000" w:csb0="0002009F" w:csb1="00000000"/>
+  </w:font>
+  <w:font w:name="MS Gothic">
+    <w:altName w:val="ＭＳ ゴシック"/>
+    <w:panose1 w:val="020B0609070205080204"/>
+    <w:charset w:val="80"/>
+    <w:family w:val="modern"/>
+    <w:pitch w:val="fixed"/>
+    <w:sig w:usb0="E00002FF" w:usb1="6AC7FDFB" w:usb2="08000012" w:usb3="00000000" w:csb0="0002009F" w:csb1="00000000"/>
+  </w:font>
+  <w:font w:name="Cambria">
+    <w:panose1 w:val="02040503050406030204"/>
+    <w:charset w:val="00"/>
+    <w:family w:val="roman"/>
+    <w:pitch w:val="variable"/>
+    <w:sig w:usb0="E00006FF" w:usb1="420024FF" w:usb2="02000000" w:usb3="00000000" w:csb0="0000019F" w:csb1="00000000"/>
+  </w:font>
+</w:fonts>
+</file>
+
+<file path=word/glossary/settings.xml><?xml version="1.0" encoding="utf-8"?>
+<w:settings xmlns:o="urn:schemas-microsoft-com:office:office" xmlns:r="http://schemas.openxmlformats.org/officeDocument/2006/relationships" xmlns:m="http://schemas.openxmlformats.org/officeDocument/2006/math" xmlns:v="urn:schemas-microsoft-com:vml" xmlns:w10="urn:schemas-microsoft-com:office:word" xmlns:w="http://schemas.openxmlformats.org/wordprocessingml/2006/main" xmlns:sl="http://schemas.openxmlformats.org/schemaLibrary/2006/main">
+  <w:view w:val="normal"/>
+  <w:defaultTabStop w:val="708"/>
+  <w:hyphenationZone w:val="425"/>
+  <w:characterSpacingControl w:val="doNotCompress"/>
+  <w:compat>
+    <w:useFELayout/>
+  </w:compat>
+  <w:rsids>
+    <w:rsidRoot w:val="001D2E5D"/>
+    <w:rsid w:val="000A641A"/>
+    <w:rsid w:val="001D2E5D"/>
+  </w:rsids>
+  <m:mathPr>
+    <m:mathFont m:val="Cambria Math"/>
+    <m:brkBin m:val="before"/>
+    <m:brkBinSub m:val="--"/>
+    <m:smallFrac m:val="off"/>
+    <m:dispDef/>
+    <m:lMargin m:val="0"/>
+    <m:rMargin m:val="0"/>
+    <m:defJc m:val="centerGroup"/>
+    <m:wrapIndent m:val="1440"/>
+    <m:intLim m:val="subSup"/>
+    <m:naryLim m:val="undOvr"/>
+  </m:mathPr>
+  <w:themeFontLang w:val="fr-FR" w:eastAsia="ja-JP"/>
+  <w:clrSchemeMapping w:bg1="light1" w:t1="dark1" w:bg2="light2" w:t2="dark2" w:accent1="accent1" w:accent2="accent2" w:accent3="accent3" w:accent4="accent4" w:accent5="accent5" w:accent6="accent6" w:hyperlink="hyperlink" w:followedHyperlink="followedHyperlink"/>
+  <w:decimalSymbol w:val=","/>
+  <w:listSeparator w:val=";"/>
+</w:settings>
+</file>
+
+<file path=word/glossary/styles.xml><?xml version="1.0" encoding="utf-8"?>
+<w:styles xmlns:r="http://schemas.openxmlformats.org/officeDocument/2006/relationships" xmlns:w="http://schemas.openxmlformats.org/wordprocessingml/2006/main">
+  <w:docDefaults>
+    <w:rPrDefault>
+      <w:rPr>
+        <w:rFonts w:asciiTheme="minorHAnsi" w:eastAsiaTheme="minorEastAsia" w:hAnsiTheme="minorHAnsi" w:cstheme="minorBidi"/>
+        <w:sz w:val="22"/>
+        <w:szCs w:val="22"/>
+        <w:lang w:val="fr-FR" w:eastAsia="ja-JP" w:bidi="ar-SA"/>
+      </w:rPr>
+    </w:rPrDefault>
+    <w:pPrDefault>
+      <w:pPr>
+        <w:spacing w:after="200" w:line="276" w:lineRule="auto"/>
+      </w:pPr>
+    </w:pPrDefault>
+  </w:docDefaults>
+  <w:latentStyles w:defLockedState="0" w:defUIPriority="99" w:defSemiHidden="1" w:defUnhideWhenUsed="1" w:defQFormat="0" w:count="267">
+    <w:lsdException w:name="Normal" w:semiHidden="0" w:uiPriority="0" w:unhideWhenUsed="0" w:qFormat="1"/>
+    <w:lsdException w:name="heading 1" w:semiHidden="0" w:uiPriority="9" w:unhideWhenUsed="0" w:qFormat="1"/>
+    <w:lsdException w:name="heading 2" w:uiPriority="9" w:qFormat="1"/>
+    <w:lsdException w:name="heading 3" w:uiPriority="9" w:qFormat="1"/>
+    <w:lsdException w:name="heading 4" w:uiPriority="9" w:qFormat="1"/>
+    <w:lsdException w:name="heading 5" w:uiPriority="9" w:qFormat="1"/>
+    <w:lsdException w:name="heading 6" w:uiPriority="9" w:qFormat="1"/>
+    <w:lsdException w:name="heading 7" w:uiPriority="9" w:qFormat="1"/>
+    <w:lsdException w:name="heading 8" w:uiPriority="9" w:qFormat="1"/>
+    <w:lsdException w:name="heading 9" w:uiPriority="9" w:qFormat="1"/>
+    <w:lsdException w:name="toc 1" w:uiPriority="39"/>
+    <w:lsdException w:name="toc 2" w:uiPriority="39"/>
+    <w:lsdException w:name="toc 3" w:uiPriority="39"/>
+    <w:lsdException w:name="toc 4" w:uiPriority="39"/>
+    <w:lsdException w:name="toc 5" w:uiPriority="39"/>
+    <w:lsdException w:name="toc 6" w:uiPriority="39"/>
+    <w:lsdException w:name="toc 7" w:uiPriority="39"/>
+    <w:lsdException w:name="toc 8" w:uiPriority="39"/>
+    <w:lsdException w:name="toc 9" w:uiPriority="39"/>
+    <w:lsdException w:name="caption" w:uiPriority="35" w:qFormat="1"/>
+    <w:lsdException w:name="Title" w:semiHidden="0" w:uiPriority="10" w:unhideWhenUsed="0" w:qFormat="1"/>
+    <w:lsdException w:name="Default Paragraph Font" w:uiPriority="1"/>
+    <w:lsdException w:name="Subtitle" w:semiHidden="0" w:uiPriority="11" w:unhideWhenUsed="0" w:qFormat="1"/>
+    <w:lsdException w:name="Strong" w:semiHidden="0" w:uiPriority="22" w:unhideWhenUsed="0" w:qFormat="1"/>
+    <w:lsdException w:name="Emphasis" w:semiHidden="0" w:uiPriority="20" w:unhideWhenUsed="0" w:qFormat="1"/>
+    <w:lsdException w:name="Table Grid" w:semiHidden="0" w:uiPriority="59" w:unhideWhenUsed="0"/>
+    <w:lsdException w:name="Placeholder Text" w:unhideWhenUsed="0"/>
+    <w:lsdException w:name="No Spacing" w:semiHidden="0" w:uiPriority="1" w:unhideWhenUsed="0" w:qFormat="1"/>
+    <w:lsdException w:name="Light Shading" w:semiHidden="0" w:uiPriority="60" w:unhideWhenUsed="0"/>
+    <w:lsdException w:name="Light List" w:semiHidden="0" w:uiPriority="61" w:unhideWhenUsed="0"/>
+    <w:lsdException w:name="Light Grid" w:semiHidden="0" w:uiPriority="62" w:unhideWhenUsed="0"/>
+    <w:lsdException w:name="Medium Shading 1" w:semiHidden="0" w:uiPriority="63" w:unhideWhenUsed="0"/>
+    <w:lsdException w:name="Medium Shading 2" w:semiHidden="0" w:uiPriority="64" w:unhideWhenUsed="0"/>
+    <w:lsdException w:name="Medium List 1" w:semiHidden="0" w:uiPriority="65" w:unhideWhenUsed="0"/>
+    <w:lsdException w:name="Medium List 2" w:semiHidden="0" w:uiPriority="66" w:unhideWhenUsed="0"/>
+    <w:lsdException w:name="Medium Grid 1" w:semiHidden="0" w:uiPriority="67" w:unhideWhenUsed="0"/>
+    <w:lsdException w:name="Medium Grid 2" w:semiHidden="0" w:uiPriority="68" w:unhideWhenUsed="0"/>
+    <w:lsdException w:name="Medium Grid 3" w:semiHidden="0" w:uiPriority="69" w:unhideWhenUsed="0"/>
+    <w:lsdException w:name="Dark List" w:semiHidden="0" w:uiPriority="70" w:unhideWhenUsed="0"/>
+    <w:lsdException w:name="Colorful Shading" w:semiHidden="0" w:uiPriority="71" w:unhideWhenUsed="0"/>
+    <w:lsdException w:name="Colorful List" w:semiHidden="0" w:uiPriority="72" w:unhideWhenUsed="0"/>
+    <w:lsdException w:name="Colorful Grid" w:semiHidden="0" w:uiPriority="73" w:unhideWhenUsed="0"/>
+    <w:lsdException w:name="Light Shading Accent 1" w:semiHidden="0" w:uiPriority="60" w:unhideWhenUsed="0"/>
+    <w:lsdException w:name="Light List Accent 1" w:semiHidden="0" w:uiPriority="61" w:unhideWhenUsed="0"/>
+    <w:lsdException w:name="Light Grid Accent 1" w:semiHidden="0" w:uiPriority="62" w:unhideWhenUsed="0"/>
+    <w:lsdException w:name="Medium Shading 1 Accent 1" w:semiHidden="0" w:uiPriority="63" w:unhideWhenUsed="0"/>
+    <w:lsdException w:name="Medium Shading 2 Accent 1" w:semiHidden="0" w:uiPriority="64" w:unhideWhenUsed="0"/>
+    <w:lsdException w:name="Medium List 1 Accent 1" w:semiHidden="0" w:uiPriority="65" w:unhideWhenUsed="0"/>
+    <w:lsdException w:name="Revision" w:unhideWhenUsed="0"/>
+    <w:lsdException w:name="List Paragraph" w:semiHidden="0" w:uiPriority="34" w:unhideWhenUsed="0" w:qFormat="1"/>
+    <w:lsdException w:name="Quote" w:semiHidden="0" w:uiPriority="29" w:unhideWhenUsed="0" w:qFormat="1"/>
+    <w:lsdException w:name="Intense Quote" w:semiHidden="0" w:uiPriority="30" w:unhideWhenUsed="0" w:qFormat="1"/>
+    <w:lsdException w:name="Medium List 2 Accent 1" w:semiHidden="0" w:uiPriority="66" w:unhideWhenUsed="0"/>
+    <w:lsdException w:name="Medium Grid 1 Accent 1" w:semiHidden="0" w:uiPriority="67" w:unhideWhenUsed="0"/>
+    <w:lsdException w:name="Medium Grid 2 Accent 1" w:semiHidden="0" w:uiPriority="68" w:unhideWhenUsed="0"/>
+    <w:lsdException w:name="Medium Grid 3 Accent 1" w:semiHidden="0" w:uiPriority="69" w:unhideWhenUsed="0"/>
+    <w:lsdException w:name="Dark List Accent 1" w:semiHidden="0" w:uiPriority="70" w:unhideWhenUsed="0"/>
+    <w:lsdException w:name="Colorful Shading Accent 1" w:semiHidden="0" w:uiPriority="71" w:unhideWhenUsed="0"/>
+    <w:lsdException w:name="Colorful List Accent 1" w:semiHidden="0" w:uiPriority="72" w:unhideWhenUsed="0"/>
+    <w:lsdException w:name="Colorful Grid Accent 1" w:semiHidden="0" w:uiPriority="73" w:unhideWhenUsed="0"/>
+    <w:lsdException w:name="Light Shading Accent 2" w:semiHidden="0" w:uiPriority="60" w:unhideWhenUsed="0"/>
+    <w:lsdException w:name="Light List Accent 2" w:semiHidden="0" w:uiPriority="61" w:unhideWhenUsed="0"/>
+    <w:lsdException w:name="Light Grid Accent 2" w:semiHidden="0" w:uiPriority="62" w:unhideWhenUsed="0"/>
+    <w:lsdException w:name="Medium Shading 1 Accent 2" w:semiHidden="0" w:uiPriority="63" w:unhideWhenUsed="0"/>
+    <w:lsdException w:name="Medium Shading 2 Accent 2" w:semiHidden="0" w:uiPriority="64" w:unhideWhenUsed="0"/>
+    <w:lsdException w:name="Medium List 1 Accent 2" w:semiHidden="0" w:uiPriority="65" w:unhideWhenUsed="0"/>
+    <w:lsdException w:name="Medium List 2 Accent 2" w:semiHidden="0" w:uiPriority="66" w:unhideWhenUsed="0"/>
+    <w:lsdException w:name="Medium Grid 1 Accent 2" w:semiHidden="0" w:uiPriority="67" w:unhideWhenUsed="0"/>
+    <w:lsdException w:name="Medium Grid 2 Accent 2" w:semiHidden="0" w:uiPriority="68" w:unhideWhenUsed="0"/>
+    <w:lsdException w:name="Medium Grid 3 Accent 2" w:semiHidden="0" w:uiPriority="69" w:unhideWhenUsed="0"/>
+    <w:lsdException w:name="Dark List Accent 2" w:semiHidden="0" w:uiPriority="70" w:unhideWhenUsed="0"/>
+    <w:lsdException w:name="Colorful Shading Accent 2" w:semiHidden="0" w:uiPriority="71" w:unhideWhenUsed="0"/>
+    <w:lsdException w:name="Colorful List Accent 2" w:semiHidden="0" w:uiPriority="72" w:unhideWhenUsed="0"/>
+    <w:lsdException w:name="Colorful Grid Accent 2" w:semiHidden="0" w:uiPriority="73" w:unhideWhenUsed="0"/>
+    <w:lsdException w:name="Light Shading Accent 3" w:semiHidden="0" w:uiPriority="60" w:unhideWhenUsed="0"/>
+    <w:lsdException w:name="Light List Accent 3" w:semiHidden="0" w:uiPriority="61" w:unhideWhenUsed="0"/>
+    <w:lsdException w:name="Light Grid Accent 3" w:semiHidden="0" w:uiPriority="62" w:unhideWhenUsed="0"/>
+    <w:lsdException w:name="Medium Shading 1 Accent 3" w:semiHidden="0" w:uiPriority="63" w:unhideWhenUsed="0"/>
+    <w:lsdException w:name="Medium Shading 2 Accent 3" w:semiHidden="0" w:uiPriority="64" w:unhideWhenUsed="0"/>
+    <w:lsdException w:name="Medium List 1 Accent 3" w:semiHidden="0" w:uiPriority="65" w:unhideWhenUsed="0"/>
+    <w:lsdException w:name="Medium List 2 Accent 3" w:semiHidden="0" w:uiPriority="66" w:unhideWhenUsed="0"/>
+    <w:lsdException w:name="Medium Grid 1 Accent 3" w:semiHidden="0" w:uiPriority="67" w:unhideWhenUsed="0"/>
+    <w:lsdException w:name="Medium Grid 2 Accent 3" w:semiHidden="0" w:uiPriority="68" w:unhideWhenUsed="0"/>
+    <w:lsdException w:name="Medium Grid 3 Accent 3" w:semiHidden="0" w:uiPriority="69" w:unhideWhenUsed="0"/>
+    <w:lsdException w:name="Dark List Accent 3" w:semiHidden="0" w:uiPriority="70" w:unhideWhenUsed="0"/>
+    <w:lsdException w:name="Colorful Shading Accent 3" w:semiHidden="0" w:uiPriority="71" w:unhideWhenUsed="0"/>
+    <w:lsdException w:name="Colorful List Accent 3" w:semiHidden="0" w:uiPriority="72" w:unhideWhenUsed="0"/>
+    <w:lsdException w:name="Colorful Grid Accent 3" w:semiHidden="0" w:uiPriority="73" w:unhideWhenUsed="0"/>
+    <w:lsdException w:name="Light Shading Accent 4" w:semiHidden="0" w:uiPriority="60" w:unhideWhenUsed="0"/>
+    <w:lsdException w:name="Light List Accent 4" w:semiHidden="0" w:uiPriority="61" w:unhideWhenUsed="0"/>
+    <w:lsdException w:name="Light Grid Accent 4" w:semiHidden="0" w:uiPriority="62" w:unhideWhenUsed="0"/>
+    <w:lsdException w:name="Medium Shading 1 Accent 4" w:semiHidden="0" w:uiPriority="63" w:unhideWhenUsed="0"/>
+    <w:lsdException w:name="Medium Shading 2 Accent 4" w:semiHidden="0" w:uiPriority="64" w:unhideWhenUsed="0"/>
+    <w:lsdException w:name="Medium List 1 Accent 4" w:semiHidden="0" w:uiPriority="65" w:unhideWhenUsed="0"/>
+    <w:lsdException w:name="Medium List 2 Accent 4" w:semiHidden="0" w:uiPriority="66" w:unhideWhenUsed="0"/>
+    <w:lsdException w:name="Medium Grid 1 Accent 4" w:semiHidden="0" w:uiPriority="67" w:unhideWhenUsed="0"/>
+    <w:lsdException w:name="Medium Grid 2 Accent 4" w:semiHidden="0" w:uiPriority="68" w:unhideWhenUsed="0"/>
+    <w:lsdException w:name="Medium Grid 3 Accent 4" w:semiHidden="0" w:uiPriority="69" w:unhideWhenUsed="0"/>
+    <w:lsdException w:name="Dark List Accent 4" w:semiHidden="0" w:uiPriority="70" w:unhideWhenUsed="0"/>
+    <w:lsdException w:name="Colorful Shading Accent 4" w:semiHidden="0" w:uiPriority="71" w:unhideWhenUsed="0"/>
+    <w:lsdException w:name="Colorful List Accent 4" w:semiHidden="0" w:uiPriority="72" w:unhideWhenUsed="0"/>
+    <w:lsdException w:name="Colorful Grid Accent 4" w:semiHidden="0" w:uiPriority="73" w:unhideWhenUsed="0"/>
+    <w:lsdException w:name="Light Shading Accent 5" w:semiHidden="0" w:uiPriority="60" w:unhideWhenUsed="0"/>
+    <w:lsdException w:name="Light List Accent 5" w:semiHidden="0" w:uiPriority="61" w:unhideWhenUsed="0"/>
+    <w:lsdException w:name="Light Grid Accent 5" w:semiHidden="0" w:uiPriority="62" w:unhideWhenUsed="0"/>
+    <w:lsdException w:name="Medium Shading 1 Accent 5" w:semiHidden="0" w:uiPriority="63" w:unhideWhenUsed="0"/>
+    <w:lsdException w:name="Medium Shading 2 Accent 5" w:semiHidden="0" w:uiPriority="64" w:unhideWhenUsed="0"/>
+    <w:lsdException w:name="Medium List 1 Accent 5" w:semiHidden="0" w:uiPriority="65" w:unhideWhenUsed="0"/>
+    <w:lsdException w:name="Medium List 2 Accent 5" w:semiHidden="0" w:uiPriority="66" w:unhideWhenUsed="0"/>
+    <w:lsdException w:name="Medium Grid 1 Accent 5" w:semiHidden="0" w:uiPriority="67" w:unhideWhenUsed="0"/>
+    <w:lsdException w:name="Medium Grid 2 Accent 5" w:semiHidden="0" w:uiPriority="68" w:unhideWhenUsed="0"/>
+    <w:lsdException w:name="Medium Grid 3 Accent 5" w:semiHidden="0" w:uiPriority="69" w:unhideWhenUsed="0"/>
+    <w:lsdException w:name="Dark List Accent 5" w:semiHidden="0" w:uiPriority="70" w:unhideWhenUsed="0"/>
+    <w:lsdException w:name="Colorful Shading Accent 5" w:semiHidden="0" w:uiPriority="71" w:unhideWhenUsed="0"/>
+    <w:lsdException w:name="Colorful List Accent 5" w:semiHidden="0" w:uiPriority="72" w:unhideWhenUsed="0"/>
+    <w:lsdException w:name="Colorful Grid Accent 5" w:semiHidden="0" w:uiPriority="73" w:unhideWhenUsed="0"/>
+    <w:lsdException w:name="Light Shading Accent 6" w:semiHidden="0" w:uiPriority="60" w:unhideWhenUsed="0"/>
+    <w:lsdException w:name="Light List Accent 6" w:semiHidden="0" w:uiPriority="61" w:unhideWhenUsed="0"/>
+    <w:lsdException w:name="Light Grid Accent 6" w:semiHidden="0" w:uiPriority="62" w:unhideWhenUsed="0"/>
+    <w:lsdException w:name="Medium Shading 1 Accent 6" w:semiHidden="0" w:uiPriority="63" w:unhideWhenUsed="0"/>
+    <w:lsdException w:name="Medium Shading 2 Accent 6" w:semiHidden="0" w:uiPriority="64" w:unhideWhenUsed="0"/>
+    <w:lsdException w:name="Medium List 1 Accent 6" w:semiHidden="0" w:uiPriority="65" w:unhideWhenUsed="0"/>
+    <w:lsdException w:name="Medium List 2 Accent 6" w:semiHidden="0" w:uiPriority="66" w:unhideWhenUsed="0"/>
+    <w:lsdException w:name="Medium Grid 1 Accent 6" w:semiHidden="0" w:uiPriority="67" w:unhideWhenUsed="0"/>
+    <w:lsdException w:name="Medium Grid 2 Accent 6" w:semiHidden="0" w:uiPriority="68" w:unhideWhenUsed="0"/>
+    <w:lsdException w:name="Medium Grid 3 Accent 6" w:semiHidden="0" w:uiPriority="69" w:unhideWhenUsed="0"/>
+    <w:lsdException w:name="Dark List Accent 6" w:semiHidden="0" w:uiPriority="70" w:unhideWhenUsed="0"/>
+    <w:lsdException w:name="Colorful Shading Accent 6" w:semiHidden="0" w:uiPriority="71" w:unhideWhenUsed="0"/>
+    <w:lsdException w:name="Colorful List Accent 6" w:semiHidden="0" w:uiPriority="72" w:unhideWhenUsed="0"/>
+    <w:lsdException w:name="Colorful Grid Accent 6" w:semiHidden="0" w:uiPriority="73" w:unhideWhenUsed="0"/>
+    <w:lsdException w:name="Subtle Emphasis" w:semiHidden="0" w:uiPriority="19" w:unhideWhenUsed="0" w:qFormat="1"/>
+    <w:lsdException w:name="Intense Emphasis" w:semiHidden="0" w:uiPriority="21" w:unhideWhenUsed="0" w:qFormat="1"/>
+    <w:lsdException w:name="Subtle Reference" w:semiHidden="0" w:uiPriority="31" w:unhideWhenUsed="0" w:qFormat="1"/>
+    <w:lsdException w:name="Intense Reference" w:semiHidden="0" w:uiPriority="32" w:unhideWhenUsed="0" w:qFormat="1"/>
+    <w:lsdException w:name="Book Title" w:semiHidden="0" w:uiPriority="33" w:unhideWhenUsed="0" w:qFormat="1"/>
+    <w:lsdException w:name="Bibliography" w:uiPriority="37"/>
+    <w:lsdException w:name="TOC Heading" w:uiPriority="39" w:qFormat="1"/>
+  </w:latentStyles>
+  <w:style w:type="paragraph" w:default="1" w:styleId="Normal">
+    <w:name w:val="Normal"/>
+    <w:qFormat/>
+  </w:style>
+  <w:style w:type="character" w:default="1" w:styleId="Policepardfaut">
+    <w:name w:val="Default Paragraph Font"/>
+    <w:uiPriority w:val="1"/>
+    <w:semiHidden/>
+    <w:unhideWhenUsed/>
+  </w:style>
+  <w:style w:type="table" w:default="1" w:styleId="TableauNormal">
+    <w:name w:val="Normal Table"/>
+    <w:uiPriority w:val="99"/>
+    <w:semiHidden/>
+    <w:unhideWhenUsed/>
+    <w:qFormat/>
+    <w:tblPr>
+      <w:tblInd w:w="0" w:type="dxa"/>
+      <w:tblCellMar>
+        <w:top w:w="0" w:type="dxa"/>
+        <w:left w:w="108" w:type="dxa"/>
+        <w:bottom w:w="0" w:type="dxa"/>
+        <w:right w:w="108" w:type="dxa"/>
+      </w:tblCellMar>
+    </w:tblPr>
+  </w:style>
+  <w:style w:type="numbering" w:default="1" w:styleId="Aucuneliste">
+    <w:name w:val="No List"/>
+    <w:uiPriority w:val="99"/>
+    <w:semiHidden/>
+    <w:unhideWhenUsed/>
+  </w:style>
+  <w:style w:type="character" w:styleId="Textedelespacerserv">
+    <w:name w:val="Placeholder Text"/>
+    <w:basedOn w:val="Policepardfaut"/>
+    <w:uiPriority w:val="99"/>
+    <w:semiHidden/>
+    <w:rsid w:val="001D2E5D"/>
+    <w:rPr>
+      <w:color w:val="808080"/>
+    </w:rPr>
+  </w:style>
+</w:styles>
+</file>
+
+<file path=word/glossary/webSettings.xml><?xml version="1.0" encoding="utf-8"?>
+<w:webSettings xmlns:r="http://schemas.openxmlformats.org/officeDocument/2006/relationships" xmlns:w="http://schemas.openxmlformats.org/wordprocessingml/2006/main">
+  <w:optimizeForBrowser/>
+</w:webSettings>
 </file>
 
 <file path=word/theme/theme1.xml><?xml version="1.0" encoding="utf-8"?>
@@ -1818,7 +2195,7 @@
   <a:extraClrSchemeLst/>
   <a:extLst>
     <a:ext uri="{05A4C25C-085E-4340-85A3-A5531E510DB2}">
-      <thm15:themeFamily xmlns:thm15="http://schemas.microsoft.com/office/thememl/2012/main" name="Office Theme" id="{62F939B6-93AF-4DB8-9C6B-D6C7DFDC589F}" vid="{4A3C46E8-61CC-4603-A589-7422A47A8E4A}"/>
+      <thm15:themeFamily xmlns:thm15="http://schemas.microsoft.com/office/thememl/2012/main" xmlns="" name="Office Theme" id="{62F939B6-93AF-4DB8-9C6B-D6C7DFDC589F}" vid="{4A3C46E8-61CC-4603-A589-7422A47A8E4A}"/>
     </a:ext>
   </a:extLst>
 </a:theme>

</xml_diff>

<commit_message>
Modification dans l'entête: phase 1 -> phase 3 Mise en page
</commit_message>
<xml_diff>
--- a/JOURNAL_DEVELOPPEMENT.docx
+++ b/JOURNAL_DEVELOPPEMENT.docx
@@ -267,13 +267,18 @@
     <w:p>
       <w:pPr>
         <w:pStyle w:val="Paragraphedeliste"/>
+        <w:ind w:left="1065"/>
+      </w:pPr>
+    </w:p>
+    <w:p>
+      <w:pPr>
+        <w:pStyle w:val="Paragraphedeliste"/>
         <w:numPr>
           <w:ilvl w:val="0"/>
           <w:numId w:val="1"/>
         </w:numPr>
       </w:pPr>
       <w:r>
-        <w:lastRenderedPageBreak/>
         <w:t>Nous avons également rencontré des certains problèmes liés aux pointeurs,</w:t>
       </w:r>
       <w:r>
@@ -454,6 +459,40 @@
     </w:p>
     <w:p>
       <w:pPr>
+        <w:ind w:firstLine="708"/>
+        <w:jc w:val="both"/>
+      </w:pPr>
+    </w:p>
+    <w:p>
+      <w:pPr>
+        <w:ind w:firstLine="708"/>
+        <w:jc w:val="both"/>
+      </w:pPr>
+    </w:p>
+    <w:p>
+      <w:pPr>
+        <w:ind w:firstLine="708"/>
+        <w:jc w:val="both"/>
+      </w:pPr>
+    </w:p>
+    <w:p>
+      <w:pPr>
+        <w:ind w:firstLine="708"/>
+        <w:jc w:val="both"/>
+      </w:pPr>
+    </w:p>
+    <w:p>
+      <w:pPr>
+        <w:jc w:val="both"/>
+      </w:pPr>
+    </w:p>
+    <w:p>
+      <w:pPr>
+        <w:jc w:val="both"/>
+      </w:pPr>
+    </w:p>
+    <w:p>
+      <w:pPr>
         <w:jc w:val="both"/>
       </w:pPr>
       <w:r>
@@ -478,7 +517,6 @@
           <w:noProof/>
           <w:lang w:eastAsia="ja-JP"/>
         </w:rPr>
-        <w:lastRenderedPageBreak/>
         <w:drawing>
           <wp:inline distT="0" distB="0" distL="0" distR="0">
             <wp:extent cx="5467350" cy="3810000"/>
@@ -669,25 +707,7 @@
             <w:rPr>
               <w:rFonts w:ascii="Cambria Math" w:hAnsi="Cambria Math"/>
             </w:rPr>
-            <m:t>Ro</m:t>
-          </m:r>
-          <m:r>
-            <w:rPr>
-              <w:rFonts w:ascii="Cambria Math" w:hAnsi="Cambria Math"/>
-            </w:rPr>
-            <m:t>tation=</m:t>
-          </m:r>
-          <m:r>
-            <w:rPr>
-              <w:rFonts w:ascii="Cambria Math" w:hAnsi="Cambria Math"/>
-            </w:rPr>
-            <m:t>Rot</m:t>
-          </m:r>
-          <m:r>
-            <w:rPr>
-              <w:rFonts w:ascii="Cambria Math" w:hAnsi="Cambria Math"/>
-            </w:rPr>
-            <m:t>ation+</m:t>
+            <m:t>Rotation=Rotation+</m:t>
           </m:r>
           <m:bar>
             <m:barPr>
@@ -738,13 +758,7 @@
             <w:rPr>
               <w:rFonts w:ascii="Cambria Math" w:hAnsi="Cambria Math"/>
             </w:rPr>
-            <m:t>×</m:t>
-          </m:r>
-          <m:r>
-            <w:rPr>
-              <w:rFonts w:ascii="Cambria Math" w:hAnsi="Cambria Math"/>
-            </w:rPr>
-            <m:t>(</m:t>
+            <m:t>×(</m:t>
           </m:r>
           <m:acc>
             <m:accPr>
@@ -1003,7 +1017,10 @@
     </w:r>
     <w:r>
       <w:tab/>
-      <w:t>PHASE 1</w:t>
+      <w:t xml:space="preserve">PHASE </w:t>
+    </w:r>
+    <w:r>
+      <w:t>3</w:t>
     </w:r>
     <w:r>
       <w:tab/>
@@ -1049,7 +1066,7 @@
         <v:path o:extrusionok="f" gradientshapeok="t" o:connecttype="rect"/>
         <o:lock v:ext="edit" aspectratio="t"/>
       </v:shapetype>
-      <v:shape id="_x0000_i1036" type="#_x0000_t75" style="width:28.5pt;height:9pt;visibility:visible;mso-wrap-style:square" o:bullet="t">
+      <v:shape id="_x0000_i1028" type="#_x0000_t75" style="width:28.5pt;height:9pt;visibility:visible;mso-wrap-style:square" o:bullet="t">
         <v:imagedata r:id="rId1" o:title=""/>
       </v:shape>
     </w:pict>
@@ -1559,353 +1576,6 @@
 </w:styles>
 </file>
 
-<file path=word/glossary/document.xml><?xml version="1.0" encoding="utf-8"?>
-<w:glossaryDocument xmlns:ve="http://schemas.openxmlformats.org/markup-compatibility/2006" xmlns:o="urn:schemas-microsoft-com:office:office" xmlns:r="http://schemas.openxmlformats.org/officeDocument/2006/relationships" xmlns:m="http://schemas.openxmlformats.org/officeDocument/2006/math" xmlns:v="urn:schemas-microsoft-com:vml" xmlns:wp="http://schemas.openxmlformats.org/drawingml/2006/wordprocessingDrawing" xmlns:w10="urn:schemas-microsoft-com:office:word" xmlns:w="http://schemas.openxmlformats.org/wordprocessingml/2006/main" xmlns:wne="http://schemas.microsoft.com/office/word/2006/wordml">
-  <w:docParts/>
-</w:glossaryDocument>
-</file>
-
-<file path=word/glossary/fontTable.xml><?xml version="1.0" encoding="utf-8"?>
-<w:fonts xmlns:r="http://schemas.openxmlformats.org/officeDocument/2006/relationships" xmlns:w="http://schemas.openxmlformats.org/wordprocessingml/2006/main">
-  <w:font w:name="Calibri">
-    <w:panose1 w:val="020F0502020204030204"/>
-    <w:charset w:val="00"/>
-    <w:family w:val="swiss"/>
-    <w:pitch w:val="variable"/>
-    <w:sig w:usb0="E4002EFF" w:usb1="C000247B" w:usb2="00000009" w:usb3="00000000" w:csb0="000001FF" w:csb1="00000000"/>
-  </w:font>
-  <w:font w:name="Courier New">
-    <w:panose1 w:val="02070309020205020404"/>
-    <w:charset w:val="00"/>
-    <w:family w:val="modern"/>
-    <w:pitch w:val="fixed"/>
-    <w:sig w:usb0="E0002EFF" w:usb1="C0007843" w:usb2="00000009" w:usb3="00000000" w:csb0="000001FF" w:csb1="00000000"/>
-  </w:font>
-  <w:font w:name="Times New Roman">
-    <w:panose1 w:val="02020603050405020304"/>
-    <w:charset w:val="00"/>
-    <w:family w:val="roman"/>
-    <w:pitch w:val="variable"/>
-    <w:sig w:usb0="E0002EFF" w:usb1="C000785B" w:usb2="00000009" w:usb3="00000000" w:csb0="000001FF" w:csb1="00000000"/>
-  </w:font>
-  <w:font w:name="Wingdings">
-    <w:panose1 w:val="05000000000000000000"/>
-    <w:charset w:val="02"/>
-    <w:family w:val="auto"/>
-    <w:pitch w:val="variable"/>
-    <w:sig w:usb0="00000000" w:usb1="10000000" w:usb2="00000000" w:usb3="00000000" w:csb0="80000000" w:csb1="00000000"/>
-  </w:font>
-  <w:font w:name="Symbol">
-    <w:panose1 w:val="05050102010706020507"/>
-    <w:charset w:val="02"/>
-    <w:family w:val="roman"/>
-    <w:pitch w:val="variable"/>
-    <w:sig w:usb0="00000000" w:usb1="10000000" w:usb2="00000000" w:usb3="00000000" w:csb0="80000000" w:csb1="00000000"/>
-  </w:font>
-  <w:font w:name="Calibri Light">
-    <w:panose1 w:val="020F0302020204030204"/>
-    <w:charset w:val="00"/>
-    <w:family w:val="swiss"/>
-    <w:pitch w:val="variable"/>
-    <w:sig w:usb0="E4002EFF" w:usb1="C000247B" w:usb2="00000009" w:usb3="00000000" w:csb0="000001FF" w:csb1="00000000"/>
-  </w:font>
-  <w:font w:name="游ゴシック Light">
-    <w:panose1 w:val="00000000000000000000"/>
-    <w:charset w:val="80"/>
-    <w:family w:val="roman"/>
-    <w:notTrueType/>
-    <w:pitch w:val="default"/>
-    <w:sig w:usb0="00000000" w:usb1="00000000" w:usb2="00000000" w:usb3="00000000" w:csb0="00000000" w:csb1="00000000"/>
-  </w:font>
-  <w:font w:name="游明朝">
-    <w:panose1 w:val="00000000000000000000"/>
-    <w:charset w:val="80"/>
-    <w:family w:val="roman"/>
-    <w:notTrueType/>
-    <w:pitch w:val="default"/>
-    <w:sig w:usb0="00000000" w:usb1="00000000" w:usb2="00000000" w:usb3="00000000" w:csb0="00000000" w:csb1="00000000"/>
-  </w:font>
-  <w:font w:name="Tahoma">
-    <w:panose1 w:val="020B0604030504040204"/>
-    <w:charset w:val="00"/>
-    <w:family w:val="swiss"/>
-    <w:pitch w:val="variable"/>
-    <w:sig w:usb0="E1002EFF" w:usb1="C000605B" w:usb2="00000029" w:usb3="00000000" w:csb0="000101FF" w:csb1="00000000"/>
-  </w:font>
-  <w:font w:name="Cambria Math">
-    <w:panose1 w:val="02040503050406030204"/>
-    <w:charset w:val="00"/>
-    <w:family w:val="roman"/>
-    <w:pitch w:val="variable"/>
-    <w:sig w:usb0="E00006FF" w:usb1="420024FF" w:usb2="02000000" w:usb3="00000000" w:csb0="0000019F" w:csb1="00000000"/>
-  </w:font>
-  <w:font w:name="MS Mincho">
-    <w:altName w:val="ＭＳ 明朝"/>
-    <w:panose1 w:val="02020609040205080304"/>
-    <w:charset w:val="80"/>
-    <w:family w:val="modern"/>
-    <w:pitch w:val="fixed"/>
-    <w:sig w:usb0="E00002FF" w:usb1="6AC7FDFB" w:usb2="08000012" w:usb3="00000000" w:csb0="0002009F" w:csb1="00000000"/>
-  </w:font>
-  <w:font w:name="MS Gothic">
-    <w:altName w:val="ＭＳ ゴシック"/>
-    <w:panose1 w:val="020B0609070205080204"/>
-    <w:charset w:val="80"/>
-    <w:family w:val="modern"/>
-    <w:pitch w:val="fixed"/>
-    <w:sig w:usb0="E00002FF" w:usb1="6AC7FDFB" w:usb2="08000012" w:usb3="00000000" w:csb0="0002009F" w:csb1="00000000"/>
-  </w:font>
-  <w:font w:name="Cambria">
-    <w:panose1 w:val="02040503050406030204"/>
-    <w:charset w:val="00"/>
-    <w:family w:val="roman"/>
-    <w:pitch w:val="variable"/>
-    <w:sig w:usb0="E00006FF" w:usb1="420024FF" w:usb2="02000000" w:usb3="00000000" w:csb0="0000019F" w:csb1="00000000"/>
-  </w:font>
-</w:fonts>
-</file>
-
-<file path=word/glossary/settings.xml><?xml version="1.0" encoding="utf-8"?>
-<w:settings xmlns:o="urn:schemas-microsoft-com:office:office" xmlns:r="http://schemas.openxmlformats.org/officeDocument/2006/relationships" xmlns:m="http://schemas.openxmlformats.org/officeDocument/2006/math" xmlns:v="urn:schemas-microsoft-com:vml" xmlns:w10="urn:schemas-microsoft-com:office:word" xmlns:w="http://schemas.openxmlformats.org/wordprocessingml/2006/main" xmlns:sl="http://schemas.openxmlformats.org/schemaLibrary/2006/main">
-  <w:view w:val="normal"/>
-  <w:defaultTabStop w:val="708"/>
-  <w:hyphenationZone w:val="425"/>
-  <w:characterSpacingControl w:val="doNotCompress"/>
-  <w:compat>
-    <w:useFELayout/>
-  </w:compat>
-  <w:rsids>
-    <w:rsidRoot w:val="001D2E5D"/>
-    <w:rsid w:val="000A641A"/>
-    <w:rsid w:val="001D2E5D"/>
-  </w:rsids>
-  <m:mathPr>
-    <m:mathFont m:val="Cambria Math"/>
-    <m:brkBin m:val="before"/>
-    <m:brkBinSub m:val="--"/>
-    <m:smallFrac m:val="off"/>
-    <m:dispDef/>
-    <m:lMargin m:val="0"/>
-    <m:rMargin m:val="0"/>
-    <m:defJc m:val="centerGroup"/>
-    <m:wrapIndent m:val="1440"/>
-    <m:intLim m:val="subSup"/>
-    <m:naryLim m:val="undOvr"/>
-  </m:mathPr>
-  <w:themeFontLang w:val="fr-FR" w:eastAsia="ja-JP"/>
-  <w:clrSchemeMapping w:bg1="light1" w:t1="dark1" w:bg2="light2" w:t2="dark2" w:accent1="accent1" w:accent2="accent2" w:accent3="accent3" w:accent4="accent4" w:accent5="accent5" w:accent6="accent6" w:hyperlink="hyperlink" w:followedHyperlink="followedHyperlink"/>
-  <w:decimalSymbol w:val=","/>
-  <w:listSeparator w:val=";"/>
-</w:settings>
-</file>
-
-<file path=word/glossary/styles.xml><?xml version="1.0" encoding="utf-8"?>
-<w:styles xmlns:r="http://schemas.openxmlformats.org/officeDocument/2006/relationships" xmlns:w="http://schemas.openxmlformats.org/wordprocessingml/2006/main">
-  <w:docDefaults>
-    <w:rPrDefault>
-      <w:rPr>
-        <w:rFonts w:asciiTheme="minorHAnsi" w:eastAsiaTheme="minorEastAsia" w:hAnsiTheme="minorHAnsi" w:cstheme="minorBidi"/>
-        <w:sz w:val="22"/>
-        <w:szCs w:val="22"/>
-        <w:lang w:val="fr-FR" w:eastAsia="ja-JP" w:bidi="ar-SA"/>
-      </w:rPr>
-    </w:rPrDefault>
-    <w:pPrDefault>
-      <w:pPr>
-        <w:spacing w:after="200" w:line="276" w:lineRule="auto"/>
-      </w:pPr>
-    </w:pPrDefault>
-  </w:docDefaults>
-  <w:latentStyles w:defLockedState="0" w:defUIPriority="99" w:defSemiHidden="1" w:defUnhideWhenUsed="1" w:defQFormat="0" w:count="267">
-    <w:lsdException w:name="Normal" w:semiHidden="0" w:uiPriority="0" w:unhideWhenUsed="0" w:qFormat="1"/>
-    <w:lsdException w:name="heading 1" w:semiHidden="0" w:uiPriority="9" w:unhideWhenUsed="0" w:qFormat="1"/>
-    <w:lsdException w:name="heading 2" w:uiPriority="9" w:qFormat="1"/>
-    <w:lsdException w:name="heading 3" w:uiPriority="9" w:qFormat="1"/>
-    <w:lsdException w:name="heading 4" w:uiPriority="9" w:qFormat="1"/>
-    <w:lsdException w:name="heading 5" w:uiPriority="9" w:qFormat="1"/>
-    <w:lsdException w:name="heading 6" w:uiPriority="9" w:qFormat="1"/>
-    <w:lsdException w:name="heading 7" w:uiPriority="9" w:qFormat="1"/>
-    <w:lsdException w:name="heading 8" w:uiPriority="9" w:qFormat="1"/>
-    <w:lsdException w:name="heading 9" w:uiPriority="9" w:qFormat="1"/>
-    <w:lsdException w:name="toc 1" w:uiPriority="39"/>
-    <w:lsdException w:name="toc 2" w:uiPriority="39"/>
-    <w:lsdException w:name="toc 3" w:uiPriority="39"/>
-    <w:lsdException w:name="toc 4" w:uiPriority="39"/>
-    <w:lsdException w:name="toc 5" w:uiPriority="39"/>
-    <w:lsdException w:name="toc 6" w:uiPriority="39"/>
-    <w:lsdException w:name="toc 7" w:uiPriority="39"/>
-    <w:lsdException w:name="toc 8" w:uiPriority="39"/>
-    <w:lsdException w:name="toc 9" w:uiPriority="39"/>
-    <w:lsdException w:name="caption" w:uiPriority="35" w:qFormat="1"/>
-    <w:lsdException w:name="Title" w:semiHidden="0" w:uiPriority="10" w:unhideWhenUsed="0" w:qFormat="1"/>
-    <w:lsdException w:name="Default Paragraph Font" w:uiPriority="1"/>
-    <w:lsdException w:name="Subtitle" w:semiHidden="0" w:uiPriority="11" w:unhideWhenUsed="0" w:qFormat="1"/>
-    <w:lsdException w:name="Strong" w:semiHidden="0" w:uiPriority="22" w:unhideWhenUsed="0" w:qFormat="1"/>
-    <w:lsdException w:name="Emphasis" w:semiHidden="0" w:uiPriority="20" w:unhideWhenUsed="0" w:qFormat="1"/>
-    <w:lsdException w:name="Table Grid" w:semiHidden="0" w:uiPriority="59" w:unhideWhenUsed="0"/>
-    <w:lsdException w:name="Placeholder Text" w:unhideWhenUsed="0"/>
-    <w:lsdException w:name="No Spacing" w:semiHidden="0" w:uiPriority="1" w:unhideWhenUsed="0" w:qFormat="1"/>
-    <w:lsdException w:name="Light Shading" w:semiHidden="0" w:uiPriority="60" w:unhideWhenUsed="0"/>
-    <w:lsdException w:name="Light List" w:semiHidden="0" w:uiPriority="61" w:unhideWhenUsed="0"/>
-    <w:lsdException w:name="Light Grid" w:semiHidden="0" w:uiPriority="62" w:unhideWhenUsed="0"/>
-    <w:lsdException w:name="Medium Shading 1" w:semiHidden="0" w:uiPriority="63" w:unhideWhenUsed="0"/>
-    <w:lsdException w:name="Medium Shading 2" w:semiHidden="0" w:uiPriority="64" w:unhideWhenUsed="0"/>
-    <w:lsdException w:name="Medium List 1" w:semiHidden="0" w:uiPriority="65" w:unhideWhenUsed="0"/>
-    <w:lsdException w:name="Medium List 2" w:semiHidden="0" w:uiPriority="66" w:unhideWhenUsed="0"/>
-    <w:lsdException w:name="Medium Grid 1" w:semiHidden="0" w:uiPriority="67" w:unhideWhenUsed="0"/>
-    <w:lsdException w:name="Medium Grid 2" w:semiHidden="0" w:uiPriority="68" w:unhideWhenUsed="0"/>
-    <w:lsdException w:name="Medium Grid 3" w:semiHidden="0" w:uiPriority="69" w:unhideWhenUsed="0"/>
-    <w:lsdException w:name="Dark List" w:semiHidden="0" w:uiPriority="70" w:unhideWhenUsed="0"/>
-    <w:lsdException w:name="Colorful Shading" w:semiHidden="0" w:uiPriority="71" w:unhideWhenUsed="0"/>
-    <w:lsdException w:name="Colorful List" w:semiHidden="0" w:uiPriority="72" w:unhideWhenUsed="0"/>
-    <w:lsdException w:name="Colorful Grid" w:semiHidden="0" w:uiPriority="73" w:unhideWhenUsed="0"/>
-    <w:lsdException w:name="Light Shading Accent 1" w:semiHidden="0" w:uiPriority="60" w:unhideWhenUsed="0"/>
-    <w:lsdException w:name="Light List Accent 1" w:semiHidden="0" w:uiPriority="61" w:unhideWhenUsed="0"/>
-    <w:lsdException w:name="Light Grid Accent 1" w:semiHidden="0" w:uiPriority="62" w:unhideWhenUsed="0"/>
-    <w:lsdException w:name="Medium Shading 1 Accent 1" w:semiHidden="0" w:uiPriority="63" w:unhideWhenUsed="0"/>
-    <w:lsdException w:name="Medium Shading 2 Accent 1" w:semiHidden="0" w:uiPriority="64" w:unhideWhenUsed="0"/>
-    <w:lsdException w:name="Medium List 1 Accent 1" w:semiHidden="0" w:uiPriority="65" w:unhideWhenUsed="0"/>
-    <w:lsdException w:name="Revision" w:unhideWhenUsed="0"/>
-    <w:lsdException w:name="List Paragraph" w:semiHidden="0" w:uiPriority="34" w:unhideWhenUsed="0" w:qFormat="1"/>
-    <w:lsdException w:name="Quote" w:semiHidden="0" w:uiPriority="29" w:unhideWhenUsed="0" w:qFormat="1"/>
-    <w:lsdException w:name="Intense Quote" w:semiHidden="0" w:uiPriority="30" w:unhideWhenUsed="0" w:qFormat="1"/>
-    <w:lsdException w:name="Medium List 2 Accent 1" w:semiHidden="0" w:uiPriority="66" w:unhideWhenUsed="0"/>
-    <w:lsdException w:name="Medium Grid 1 Accent 1" w:semiHidden="0" w:uiPriority="67" w:unhideWhenUsed="0"/>
-    <w:lsdException w:name="Medium Grid 2 Accent 1" w:semiHidden="0" w:uiPriority="68" w:unhideWhenUsed="0"/>
-    <w:lsdException w:name="Medium Grid 3 Accent 1" w:semiHidden="0" w:uiPriority="69" w:unhideWhenUsed="0"/>
-    <w:lsdException w:name="Dark List Accent 1" w:semiHidden="0" w:uiPriority="70" w:unhideWhenUsed="0"/>
-    <w:lsdException w:name="Colorful Shading Accent 1" w:semiHidden="0" w:uiPriority="71" w:unhideWhenUsed="0"/>
-    <w:lsdException w:name="Colorful List Accent 1" w:semiHidden="0" w:uiPriority="72" w:unhideWhenUsed="0"/>
-    <w:lsdException w:name="Colorful Grid Accent 1" w:semiHidden="0" w:uiPriority="73" w:unhideWhenUsed="0"/>
-    <w:lsdException w:name="Light Shading Accent 2" w:semiHidden="0" w:uiPriority="60" w:unhideWhenUsed="0"/>
-    <w:lsdException w:name="Light List Accent 2" w:semiHidden="0" w:uiPriority="61" w:unhideWhenUsed="0"/>
-    <w:lsdException w:name="Light Grid Accent 2" w:semiHidden="0" w:uiPriority="62" w:unhideWhenUsed="0"/>
-    <w:lsdException w:name="Medium Shading 1 Accent 2" w:semiHidden="0" w:uiPriority="63" w:unhideWhenUsed="0"/>
-    <w:lsdException w:name="Medium Shading 2 Accent 2" w:semiHidden="0" w:uiPriority="64" w:unhideWhenUsed="0"/>
-    <w:lsdException w:name="Medium List 1 Accent 2" w:semiHidden="0" w:uiPriority="65" w:unhideWhenUsed="0"/>
-    <w:lsdException w:name="Medium List 2 Accent 2" w:semiHidden="0" w:uiPriority="66" w:unhideWhenUsed="0"/>
-    <w:lsdException w:name="Medium Grid 1 Accent 2" w:semiHidden="0" w:uiPriority="67" w:unhideWhenUsed="0"/>
-    <w:lsdException w:name="Medium Grid 2 Accent 2" w:semiHidden="0" w:uiPriority="68" w:unhideWhenUsed="0"/>
-    <w:lsdException w:name="Medium Grid 3 Accent 2" w:semiHidden="0" w:uiPriority="69" w:unhideWhenUsed="0"/>
-    <w:lsdException w:name="Dark List Accent 2" w:semiHidden="0" w:uiPriority="70" w:unhideWhenUsed="0"/>
-    <w:lsdException w:name="Colorful Shading Accent 2" w:semiHidden="0" w:uiPriority="71" w:unhideWhenUsed="0"/>
-    <w:lsdException w:name="Colorful List Accent 2" w:semiHidden="0" w:uiPriority="72" w:unhideWhenUsed="0"/>
-    <w:lsdException w:name="Colorful Grid Accent 2" w:semiHidden="0" w:uiPriority="73" w:unhideWhenUsed="0"/>
-    <w:lsdException w:name="Light Shading Accent 3" w:semiHidden="0" w:uiPriority="60" w:unhideWhenUsed="0"/>
-    <w:lsdException w:name="Light List Accent 3" w:semiHidden="0" w:uiPriority="61" w:unhideWhenUsed="0"/>
-    <w:lsdException w:name="Light Grid Accent 3" w:semiHidden="0" w:uiPriority="62" w:unhideWhenUsed="0"/>
-    <w:lsdException w:name="Medium Shading 1 Accent 3" w:semiHidden="0" w:uiPriority="63" w:unhideWhenUsed="0"/>
-    <w:lsdException w:name="Medium Shading 2 Accent 3" w:semiHidden="0" w:uiPriority="64" w:unhideWhenUsed="0"/>
-    <w:lsdException w:name="Medium List 1 Accent 3" w:semiHidden="0" w:uiPriority="65" w:unhideWhenUsed="0"/>
-    <w:lsdException w:name="Medium List 2 Accent 3" w:semiHidden="0" w:uiPriority="66" w:unhideWhenUsed="0"/>
-    <w:lsdException w:name="Medium Grid 1 Accent 3" w:semiHidden="0" w:uiPriority="67" w:unhideWhenUsed="0"/>
-    <w:lsdException w:name="Medium Grid 2 Accent 3" w:semiHidden="0" w:uiPriority="68" w:unhideWhenUsed="0"/>
-    <w:lsdException w:name="Medium Grid 3 Accent 3" w:semiHidden="0" w:uiPriority="69" w:unhideWhenUsed="0"/>
-    <w:lsdException w:name="Dark List Accent 3" w:semiHidden="0" w:uiPriority="70" w:unhideWhenUsed="0"/>
-    <w:lsdException w:name="Colorful Shading Accent 3" w:semiHidden="0" w:uiPriority="71" w:unhideWhenUsed="0"/>
-    <w:lsdException w:name="Colorful List Accent 3" w:semiHidden="0" w:uiPriority="72" w:unhideWhenUsed="0"/>
-    <w:lsdException w:name="Colorful Grid Accent 3" w:semiHidden="0" w:uiPriority="73" w:unhideWhenUsed="0"/>
-    <w:lsdException w:name="Light Shading Accent 4" w:semiHidden="0" w:uiPriority="60" w:unhideWhenUsed="0"/>
-    <w:lsdException w:name="Light List Accent 4" w:semiHidden="0" w:uiPriority="61" w:unhideWhenUsed="0"/>
-    <w:lsdException w:name="Light Grid Accent 4" w:semiHidden="0" w:uiPriority="62" w:unhideWhenUsed="0"/>
-    <w:lsdException w:name="Medium Shading 1 Accent 4" w:semiHidden="0" w:uiPriority="63" w:unhideWhenUsed="0"/>
-    <w:lsdException w:name="Medium Shading 2 Accent 4" w:semiHidden="0" w:uiPriority="64" w:unhideWhenUsed="0"/>
-    <w:lsdException w:name="Medium List 1 Accent 4" w:semiHidden="0" w:uiPriority="65" w:unhideWhenUsed="0"/>
-    <w:lsdException w:name="Medium List 2 Accent 4" w:semiHidden="0" w:uiPriority="66" w:unhideWhenUsed="0"/>
-    <w:lsdException w:name="Medium Grid 1 Accent 4" w:semiHidden="0" w:uiPriority="67" w:unhideWhenUsed="0"/>
-    <w:lsdException w:name="Medium Grid 2 Accent 4" w:semiHidden="0" w:uiPriority="68" w:unhideWhenUsed="0"/>
-    <w:lsdException w:name="Medium Grid 3 Accent 4" w:semiHidden="0" w:uiPriority="69" w:unhideWhenUsed="0"/>
-    <w:lsdException w:name="Dark List Accent 4" w:semiHidden="0" w:uiPriority="70" w:unhideWhenUsed="0"/>
-    <w:lsdException w:name="Colorful Shading Accent 4" w:semiHidden="0" w:uiPriority="71" w:unhideWhenUsed="0"/>
-    <w:lsdException w:name="Colorful List Accent 4" w:semiHidden="0" w:uiPriority="72" w:unhideWhenUsed="0"/>
-    <w:lsdException w:name="Colorful Grid Accent 4" w:semiHidden="0" w:uiPriority="73" w:unhideWhenUsed="0"/>
-    <w:lsdException w:name="Light Shading Accent 5" w:semiHidden="0" w:uiPriority="60" w:unhideWhenUsed="0"/>
-    <w:lsdException w:name="Light List Accent 5" w:semiHidden="0" w:uiPriority="61" w:unhideWhenUsed="0"/>
-    <w:lsdException w:name="Light Grid Accent 5" w:semiHidden="0" w:uiPriority="62" w:unhideWhenUsed="0"/>
-    <w:lsdException w:name="Medium Shading 1 Accent 5" w:semiHidden="0" w:uiPriority="63" w:unhideWhenUsed="0"/>
-    <w:lsdException w:name="Medium Shading 2 Accent 5" w:semiHidden="0" w:uiPriority="64" w:unhideWhenUsed="0"/>
-    <w:lsdException w:name="Medium List 1 Accent 5" w:semiHidden="0" w:uiPriority="65" w:unhideWhenUsed="0"/>
-    <w:lsdException w:name="Medium List 2 Accent 5" w:semiHidden="0" w:uiPriority="66" w:unhideWhenUsed="0"/>
-    <w:lsdException w:name="Medium Grid 1 Accent 5" w:semiHidden="0" w:uiPriority="67" w:unhideWhenUsed="0"/>
-    <w:lsdException w:name="Medium Grid 2 Accent 5" w:semiHidden="0" w:uiPriority="68" w:unhideWhenUsed="0"/>
-    <w:lsdException w:name="Medium Grid 3 Accent 5" w:semiHidden="0" w:uiPriority="69" w:unhideWhenUsed="0"/>
-    <w:lsdException w:name="Dark List Accent 5" w:semiHidden="0" w:uiPriority="70" w:unhideWhenUsed="0"/>
-    <w:lsdException w:name="Colorful Shading Accent 5" w:semiHidden="0" w:uiPriority="71" w:unhideWhenUsed="0"/>
-    <w:lsdException w:name="Colorful List Accent 5" w:semiHidden="0" w:uiPriority="72" w:unhideWhenUsed="0"/>
-    <w:lsdException w:name="Colorful Grid Accent 5" w:semiHidden="0" w:uiPriority="73" w:unhideWhenUsed="0"/>
-    <w:lsdException w:name="Light Shading Accent 6" w:semiHidden="0" w:uiPriority="60" w:unhideWhenUsed="0"/>
-    <w:lsdException w:name="Light List Accent 6" w:semiHidden="0" w:uiPriority="61" w:unhideWhenUsed="0"/>
-    <w:lsdException w:name="Light Grid Accent 6" w:semiHidden="0" w:uiPriority="62" w:unhideWhenUsed="0"/>
-    <w:lsdException w:name="Medium Shading 1 Accent 6" w:semiHidden="0" w:uiPriority="63" w:unhideWhenUsed="0"/>
-    <w:lsdException w:name="Medium Shading 2 Accent 6" w:semiHidden="0" w:uiPriority="64" w:unhideWhenUsed="0"/>
-    <w:lsdException w:name="Medium List 1 Accent 6" w:semiHidden="0" w:uiPriority="65" w:unhideWhenUsed="0"/>
-    <w:lsdException w:name="Medium List 2 Accent 6" w:semiHidden="0" w:uiPriority="66" w:unhideWhenUsed="0"/>
-    <w:lsdException w:name="Medium Grid 1 Accent 6" w:semiHidden="0" w:uiPriority="67" w:unhideWhenUsed="0"/>
-    <w:lsdException w:name="Medium Grid 2 Accent 6" w:semiHidden="0" w:uiPriority="68" w:unhideWhenUsed="0"/>
-    <w:lsdException w:name="Medium Grid 3 Accent 6" w:semiHidden="0" w:uiPriority="69" w:unhideWhenUsed="0"/>
-    <w:lsdException w:name="Dark List Accent 6" w:semiHidden="0" w:uiPriority="70" w:unhideWhenUsed="0"/>
-    <w:lsdException w:name="Colorful Shading Accent 6" w:semiHidden="0" w:uiPriority="71" w:unhideWhenUsed="0"/>
-    <w:lsdException w:name="Colorful List Accent 6" w:semiHidden="0" w:uiPriority="72" w:unhideWhenUsed="0"/>
-    <w:lsdException w:name="Colorful Grid Accent 6" w:semiHidden="0" w:uiPriority="73" w:unhideWhenUsed="0"/>
-    <w:lsdException w:name="Subtle Emphasis" w:semiHidden="0" w:uiPriority="19" w:unhideWhenUsed="0" w:qFormat="1"/>
-    <w:lsdException w:name="Intense Emphasis" w:semiHidden="0" w:uiPriority="21" w:unhideWhenUsed="0" w:qFormat="1"/>
-    <w:lsdException w:name="Subtle Reference" w:semiHidden="0" w:uiPriority="31" w:unhideWhenUsed="0" w:qFormat="1"/>
-    <w:lsdException w:name="Intense Reference" w:semiHidden="0" w:uiPriority="32" w:unhideWhenUsed="0" w:qFormat="1"/>
-    <w:lsdException w:name="Book Title" w:semiHidden="0" w:uiPriority="33" w:unhideWhenUsed="0" w:qFormat="1"/>
-    <w:lsdException w:name="Bibliography" w:uiPriority="37"/>
-    <w:lsdException w:name="TOC Heading" w:uiPriority="39" w:qFormat="1"/>
-  </w:latentStyles>
-  <w:style w:type="paragraph" w:default="1" w:styleId="Normal">
-    <w:name w:val="Normal"/>
-    <w:qFormat/>
-  </w:style>
-  <w:style w:type="character" w:default="1" w:styleId="Policepardfaut">
-    <w:name w:val="Default Paragraph Font"/>
-    <w:uiPriority w:val="1"/>
-    <w:semiHidden/>
-    <w:unhideWhenUsed/>
-  </w:style>
-  <w:style w:type="table" w:default="1" w:styleId="TableauNormal">
-    <w:name w:val="Normal Table"/>
-    <w:uiPriority w:val="99"/>
-    <w:semiHidden/>
-    <w:unhideWhenUsed/>
-    <w:qFormat/>
-    <w:tblPr>
-      <w:tblInd w:w="0" w:type="dxa"/>
-      <w:tblCellMar>
-        <w:top w:w="0" w:type="dxa"/>
-        <w:left w:w="108" w:type="dxa"/>
-        <w:bottom w:w="0" w:type="dxa"/>
-        <w:right w:w="108" w:type="dxa"/>
-      </w:tblCellMar>
-    </w:tblPr>
-  </w:style>
-  <w:style w:type="numbering" w:default="1" w:styleId="Aucuneliste">
-    <w:name w:val="No List"/>
-    <w:uiPriority w:val="99"/>
-    <w:semiHidden/>
-    <w:unhideWhenUsed/>
-  </w:style>
-  <w:style w:type="character" w:styleId="Textedelespacerserv">
-    <w:name w:val="Placeholder Text"/>
-    <w:basedOn w:val="Policepardfaut"/>
-    <w:uiPriority w:val="99"/>
-    <w:semiHidden/>
-    <w:rsid w:val="001D2E5D"/>
-    <w:rPr>
-      <w:color w:val="808080"/>
-    </w:rPr>
-  </w:style>
-</w:styles>
-</file>
-
-<file path=word/glossary/webSettings.xml><?xml version="1.0" encoding="utf-8"?>
-<w:webSettings xmlns:r="http://schemas.openxmlformats.org/officeDocument/2006/relationships" xmlns:w="http://schemas.openxmlformats.org/wordprocessingml/2006/main">
-  <w:optimizeForBrowser/>
-</w:webSettings>
-</file>
-
 <file path=word/theme/theme1.xml><?xml version="1.0" encoding="utf-8"?>
 <a:theme xmlns:a="http://schemas.openxmlformats.org/drawingml/2006/main" name="Thème Office">
   <a:themeElements>
@@ -2195,7 +1865,7 @@
   <a:extraClrSchemeLst/>
   <a:extLst>
     <a:ext uri="{05A4C25C-085E-4340-85A3-A5531E510DB2}">
-      <thm15:themeFamily xmlns:thm15="http://schemas.microsoft.com/office/thememl/2012/main" xmlns="" name="Office Theme" id="{62F939B6-93AF-4DB8-9C6B-D6C7DFDC589F}" vid="{4A3C46E8-61CC-4603-A589-7422A47A8E4A}"/>
+      <thm15:themeFamily xmlns="" xmlns:thm15="http://schemas.microsoft.com/office/thememl/2012/main" name="Office Theme" id="{62F939B6-93AF-4DB8-9C6B-D6C7DFDC589F}" vid="{4A3C46E8-61CC-4603-A589-7422A47A8E4A}"/>
     </a:ext>
   </a:extLst>
 </a:theme>

</xml_diff>